<commit_message>
Update a report for use case
</commit_message>
<xml_diff>
--- a/오픈소스 팀플 과제1.docx
+++ b/오픈소스 팀플 과제1.docx
@@ -5090,38 +5090,2329 @@
         <w:ind w:left="220" w:right="220"/>
         <w:jc w:val="center"/>
         <w:rPr>
-          <w:rFonts w:hint="eastAsia"/>
           <w:noProof/>
         </w:rPr>
       </w:pPr>
       <w:r>
         <w:t xml:space="preserve">그림 </w:t>
       </w:r>
-      <w:fldSimple w:instr=" SEQ 그림 \* ARABIC ">
+      <w:r>
+        <w:fldChar w:fldCharType="begin"/>
+      </w:r>
+      <w:r>
+        <w:instrText xml:space="preserve"> SEQ </w:instrText>
+      </w:r>
+      <w:r>
+        <w:instrText>그림</w:instrText>
+      </w:r>
+      <w:r>
+        <w:instrText xml:space="preserve"> \* ARABIC </w:instrText>
+      </w:r>
+      <w:r>
+        <w:fldChar w:fldCharType="separate"/>
+      </w:r>
+      <w:r>
+        <w:rPr>
+          <w:noProof/>
+        </w:rPr>
+        <w:t>1</w:t>
+      </w:r>
+      <w:r>
+        <w:rPr>
+          <w:noProof/>
+        </w:rPr>
+        <w:fldChar w:fldCharType="end"/>
+      </w:r>
+      <w:r>
+        <w:t xml:space="preserve"> Project status - Gan</w:t>
+      </w:r>
+      <w:r>
+        <w:rPr>
+          <w:noProof/>
+        </w:rPr>
+        <w:t>tt chart</w:t>
+      </w:r>
+    </w:p>
+    <w:p>
+      <w:pPr>
+        <w:ind w:left="220" w:right="220"/>
+      </w:pPr>
+    </w:p>
+    <w:p>
+      <w:pPr>
+        <w:spacing w:line="240" w:lineRule="auto"/>
+        <w:ind w:leftChars="0" w:left="403" w:rightChars="0" w:right="0" w:hanging="403"/>
+        <w:jc w:val="both"/>
+        <w:rPr>
+          <w:rFonts w:asciiTheme="majorHAnsi" w:eastAsiaTheme="majorEastAsia" w:hAnsiTheme="majorHAnsi" w:cstheme="majorBidi"/>
+          <w:sz w:val="28"/>
+          <w:szCs w:val="28"/>
+        </w:rPr>
+      </w:pPr>
+      <w:r>
+        <w:br w:type="page"/>
+      </w:r>
+    </w:p>
+    <w:p>
+      <w:pPr>
+        <w:pStyle w:val="1"/>
+        <w:ind w:left="620" w:right="220"/>
+      </w:pPr>
+      <w:r>
+        <w:rPr>
+          <w:rFonts w:hint="eastAsia"/>
+        </w:rPr>
+        <w:lastRenderedPageBreak/>
+        <w:t>G</w:t>
+      </w:r>
+      <w:r>
+        <w:t>it</w:t>
+      </w:r>
+    </w:p>
+    <w:p>
+      <w:pPr>
+        <w:pStyle w:val="2"/>
+        <w:numPr>
+          <w:ilvl w:val="0"/>
+          <w:numId w:val="21"/>
+        </w:numPr>
+        <w:ind w:leftChars="0" w:right="220"/>
+      </w:pPr>
+      <w:r>
+        <w:rPr>
+          <w:rFonts w:hint="eastAsia"/>
+        </w:rPr>
+        <w:t>O</w:t>
+      </w:r>
+      <w:r>
+        <w:t>rganization</w:t>
+      </w:r>
+    </w:p>
+    <w:p>
+      <w:pPr>
+        <w:pStyle w:val="a4"/>
+        <w:numPr>
+          <w:ilvl w:val="0"/>
+          <w:numId w:val="22"/>
+        </w:numPr>
+        <w:ind w:leftChars="0" w:right="220"/>
+      </w:pPr>
+      <w:r>
+        <w:t xml:space="preserve">New </w:t>
+      </w:r>
+      <w:proofErr w:type="spellStart"/>
+      <w:r>
+        <w:t>oraganization</w:t>
+      </w:r>
+      <w:proofErr w:type="spellEnd"/>
+    </w:p>
+    <w:p>
+      <w:pPr>
+        <w:ind w:left="220" w:right="220"/>
+      </w:pPr>
+      <w:r>
+        <w:rPr>
+          <w:noProof/>
+        </w:rPr>
+        <w:drawing>
+          <wp:inline distT="0" distB="0" distL="0" distR="0" wp14:anchorId="768EAFDD" wp14:editId="797DF202">
+            <wp:extent cx="5731510" cy="431800"/>
+            <wp:effectExtent l="0" t="0" r="2540" b="6350"/>
+            <wp:docPr id="6" name="그림 6"/>
+            <wp:cNvGraphicFramePr>
+              <a:graphicFrameLocks xmlns:a="http://schemas.openxmlformats.org/drawingml/2006/main" noChangeAspect="1"/>
+            </wp:cNvGraphicFramePr>
+            <a:graphic xmlns:a="http://schemas.openxmlformats.org/drawingml/2006/main">
+              <a:graphicData uri="http://schemas.openxmlformats.org/drawingml/2006/picture">
+                <pic:pic xmlns:pic="http://schemas.openxmlformats.org/drawingml/2006/picture">
+                  <pic:nvPicPr>
+                    <pic:cNvPr id="1" name=""/>
+                    <pic:cNvPicPr/>
+                  </pic:nvPicPr>
+                  <pic:blipFill>
+                    <a:blip r:embed="rId10"/>
+                    <a:stretch>
+                      <a:fillRect/>
+                    </a:stretch>
+                  </pic:blipFill>
+                  <pic:spPr>
+                    <a:xfrm>
+                      <a:off x="0" y="0"/>
+                      <a:ext cx="5731510" cy="431800"/>
+                    </a:xfrm>
+                    <a:prstGeom prst="rect">
+                      <a:avLst/>
+                    </a:prstGeom>
+                  </pic:spPr>
+                </pic:pic>
+              </a:graphicData>
+            </a:graphic>
+          </wp:inline>
+        </w:drawing>
+      </w:r>
+    </w:p>
+    <w:p>
+      <w:pPr>
+        <w:pStyle w:val="a4"/>
+        <w:numPr>
+          <w:ilvl w:val="0"/>
+          <w:numId w:val="22"/>
+        </w:numPr>
+        <w:ind w:leftChars="0" w:right="220"/>
+      </w:pPr>
+      <w:r>
+        <w:t>Select free</w:t>
+      </w:r>
+    </w:p>
+    <w:p>
+      <w:pPr>
+        <w:pStyle w:val="a4"/>
+        <w:ind w:leftChars="0" w:left="580" w:right="220"/>
+      </w:pPr>
+      <w:r>
+        <w:rPr>
+          <w:noProof/>
+        </w:rPr>
+        <w:drawing>
+          <wp:inline distT="0" distB="0" distL="0" distR="0" wp14:anchorId="0FA02C00" wp14:editId="48B0C4F5">
+            <wp:extent cx="1736272" cy="2856448"/>
+            <wp:effectExtent l="0" t="0" r="0" b="1270"/>
+            <wp:docPr id="9" name="그림 9"/>
+            <wp:cNvGraphicFramePr>
+              <a:graphicFrameLocks xmlns:a="http://schemas.openxmlformats.org/drawingml/2006/main" noChangeAspect="1"/>
+            </wp:cNvGraphicFramePr>
+            <a:graphic xmlns:a="http://schemas.openxmlformats.org/drawingml/2006/main">
+              <a:graphicData uri="http://schemas.openxmlformats.org/drawingml/2006/picture">
+                <pic:pic xmlns:pic="http://schemas.openxmlformats.org/drawingml/2006/picture">
+                  <pic:nvPicPr>
+                    <pic:cNvPr id="1" name=""/>
+                    <pic:cNvPicPr/>
+                  </pic:nvPicPr>
+                  <pic:blipFill>
+                    <a:blip r:embed="rId11"/>
+                    <a:stretch>
+                      <a:fillRect/>
+                    </a:stretch>
+                  </pic:blipFill>
+                  <pic:spPr>
+                    <a:xfrm>
+                      <a:off x="0" y="0"/>
+                      <a:ext cx="1749144" cy="2877625"/>
+                    </a:xfrm>
+                    <a:prstGeom prst="rect">
+                      <a:avLst/>
+                    </a:prstGeom>
+                  </pic:spPr>
+                </pic:pic>
+              </a:graphicData>
+            </a:graphic>
+          </wp:inline>
+        </w:drawing>
+      </w:r>
+    </w:p>
+    <w:p>
+      <w:pPr>
+        <w:pStyle w:val="a4"/>
+        <w:numPr>
+          <w:ilvl w:val="0"/>
+          <w:numId w:val="22"/>
+        </w:numPr>
+        <w:ind w:leftChars="0" w:right="220"/>
+      </w:pPr>
+      <w:r>
+        <w:t>Set up our team</w:t>
+      </w:r>
+    </w:p>
+    <w:p>
+      <w:pPr>
+        <w:pStyle w:val="a4"/>
+        <w:ind w:leftChars="0" w:left="580" w:right="220"/>
+      </w:pPr>
+      <w:r>
+        <w:rPr>
+          <w:noProof/>
+        </w:rPr>
+        <w:drawing>
+          <wp:inline distT="0" distB="0" distL="0" distR="0" wp14:anchorId="382BB992" wp14:editId="20B1C0D4">
+            <wp:extent cx="3331029" cy="3198541"/>
+            <wp:effectExtent l="0" t="0" r="3175" b="1905"/>
+            <wp:docPr id="11" name="그림 11"/>
+            <wp:cNvGraphicFramePr>
+              <a:graphicFrameLocks xmlns:a="http://schemas.openxmlformats.org/drawingml/2006/main" noChangeAspect="1"/>
+            </wp:cNvGraphicFramePr>
+            <a:graphic xmlns:a="http://schemas.openxmlformats.org/drawingml/2006/main">
+              <a:graphicData uri="http://schemas.openxmlformats.org/drawingml/2006/picture">
+                <pic:pic xmlns:pic="http://schemas.openxmlformats.org/drawingml/2006/picture">
+                  <pic:nvPicPr>
+                    <pic:cNvPr id="1" name=""/>
+                    <pic:cNvPicPr/>
+                  </pic:nvPicPr>
+                  <pic:blipFill>
+                    <a:blip r:embed="rId12"/>
+                    <a:stretch>
+                      <a:fillRect/>
+                    </a:stretch>
+                  </pic:blipFill>
+                  <pic:spPr>
+                    <a:xfrm>
+                      <a:off x="0" y="0"/>
+                      <a:ext cx="3332193" cy="3199658"/>
+                    </a:xfrm>
+                    <a:prstGeom prst="rect">
+                      <a:avLst/>
+                    </a:prstGeom>
+                  </pic:spPr>
+                </pic:pic>
+              </a:graphicData>
+            </a:graphic>
+          </wp:inline>
+        </w:drawing>
+      </w:r>
+    </w:p>
+    <w:p>
+      <w:pPr>
+        <w:pStyle w:val="a4"/>
+        <w:numPr>
+          <w:ilvl w:val="0"/>
+          <w:numId w:val="22"/>
+        </w:numPr>
+        <w:ind w:leftChars="0" w:right="220"/>
+      </w:pPr>
+      <w:r>
+        <w:t>Complete setup</w:t>
+      </w:r>
+    </w:p>
+    <w:p>
+      <w:pPr>
+        <w:pStyle w:val="a4"/>
+        <w:ind w:leftChars="0" w:left="580" w:right="220"/>
+      </w:pPr>
+      <w:r>
+        <w:rPr>
+          <w:noProof/>
+        </w:rPr>
+        <w:lastRenderedPageBreak/>
+        <w:drawing>
+          <wp:inline distT="0" distB="0" distL="0" distR="0" wp14:anchorId="3DEB0D85" wp14:editId="2B8C23FE">
+            <wp:extent cx="3932545" cy="2530928"/>
+            <wp:effectExtent l="0" t="0" r="0" b="3175"/>
+            <wp:docPr id="13" name="그림 13"/>
+            <wp:cNvGraphicFramePr>
+              <a:graphicFrameLocks xmlns:a="http://schemas.openxmlformats.org/drawingml/2006/main" noChangeAspect="1"/>
+            </wp:cNvGraphicFramePr>
+            <a:graphic xmlns:a="http://schemas.openxmlformats.org/drawingml/2006/main">
+              <a:graphicData uri="http://schemas.openxmlformats.org/drawingml/2006/picture">
+                <pic:pic xmlns:pic="http://schemas.openxmlformats.org/drawingml/2006/picture">
+                  <pic:nvPicPr>
+                    <pic:cNvPr id="1" name=""/>
+                    <pic:cNvPicPr/>
+                  </pic:nvPicPr>
+                  <pic:blipFill>
+                    <a:blip r:embed="rId13"/>
+                    <a:stretch>
+                      <a:fillRect/>
+                    </a:stretch>
+                  </pic:blipFill>
+                  <pic:spPr>
+                    <a:xfrm>
+                      <a:off x="0" y="0"/>
+                      <a:ext cx="3949444" cy="2541804"/>
+                    </a:xfrm>
+                    <a:prstGeom prst="rect">
+                      <a:avLst/>
+                    </a:prstGeom>
+                  </pic:spPr>
+                </pic:pic>
+              </a:graphicData>
+            </a:graphic>
+          </wp:inline>
+        </w:drawing>
+      </w:r>
+    </w:p>
+    <w:p>
+      <w:pPr>
+        <w:pStyle w:val="a4"/>
+        <w:numPr>
+          <w:ilvl w:val="0"/>
+          <w:numId w:val="22"/>
+        </w:numPr>
+        <w:ind w:leftChars="0" w:right="220"/>
+      </w:pPr>
+      <w:r>
+        <w:t xml:space="preserve">It </w:t>
+      </w:r>
+      <w:proofErr w:type="gramStart"/>
+      <w:r>
+        <w:t>doesn’t</w:t>
+      </w:r>
+      <w:proofErr w:type="gramEnd"/>
+      <w:r>
+        <w:t xml:space="preserve"> matter to check the survey or not.</w:t>
+      </w:r>
+    </w:p>
+    <w:p>
+      <w:pPr>
+        <w:pStyle w:val="a4"/>
+        <w:ind w:leftChars="0" w:left="580" w:right="220"/>
+      </w:pPr>
+      <w:r>
+        <w:rPr>
+          <w:noProof/>
+        </w:rPr>
+        <w:drawing>
+          <wp:inline distT="0" distB="0" distL="0" distR="0" wp14:anchorId="11D1B5CE" wp14:editId="3B626347">
+            <wp:extent cx="4147457" cy="1972638"/>
+            <wp:effectExtent l="0" t="0" r="5715" b="8890"/>
+            <wp:docPr id="14" name="그림 14"/>
+            <wp:cNvGraphicFramePr>
+              <a:graphicFrameLocks xmlns:a="http://schemas.openxmlformats.org/drawingml/2006/main" noChangeAspect="1"/>
+            </wp:cNvGraphicFramePr>
+            <a:graphic xmlns:a="http://schemas.openxmlformats.org/drawingml/2006/main">
+              <a:graphicData uri="http://schemas.openxmlformats.org/drawingml/2006/picture">
+                <pic:pic xmlns:pic="http://schemas.openxmlformats.org/drawingml/2006/picture">
+                  <pic:nvPicPr>
+                    <pic:cNvPr id="1" name=""/>
+                    <pic:cNvPicPr/>
+                  </pic:nvPicPr>
+                  <pic:blipFill>
+                    <a:blip r:embed="rId14"/>
+                    <a:stretch>
+                      <a:fillRect/>
+                    </a:stretch>
+                  </pic:blipFill>
+                  <pic:spPr>
+                    <a:xfrm>
+                      <a:off x="0" y="0"/>
+                      <a:ext cx="4162783" cy="1979927"/>
+                    </a:xfrm>
+                    <a:prstGeom prst="rect">
+                      <a:avLst/>
+                    </a:prstGeom>
+                  </pic:spPr>
+                </pic:pic>
+              </a:graphicData>
+            </a:graphic>
+          </wp:inline>
+        </w:drawing>
+      </w:r>
+    </w:p>
+    <w:p>
+      <w:pPr>
+        <w:pStyle w:val="2"/>
+        <w:ind w:left="620" w:right="220"/>
+      </w:pPr>
+      <w:r>
+        <w:rPr>
+          <w:rFonts w:hint="eastAsia"/>
+        </w:rPr>
+        <w:t>C</w:t>
+      </w:r>
+      <w:r>
+        <w:t>reate a new repository</w:t>
+      </w:r>
+    </w:p>
+    <w:p>
+      <w:pPr>
+        <w:pStyle w:val="a4"/>
+        <w:numPr>
+          <w:ilvl w:val="0"/>
+          <w:numId w:val="23"/>
+        </w:numPr>
+        <w:ind w:leftChars="0" w:right="220"/>
+      </w:pPr>
+      <w:r>
+        <w:t xml:space="preserve">Create a new repository </w:t>
+      </w:r>
+      <w:r>
+        <w:rPr>
+          <w:rFonts w:hint="eastAsia"/>
+        </w:rPr>
+        <w:t>클릭</w:t>
+      </w:r>
+    </w:p>
+    <w:p>
+      <w:pPr>
+        <w:pStyle w:val="a4"/>
+        <w:ind w:leftChars="0" w:left="580" w:right="220"/>
+      </w:pPr>
+      <w:r>
+        <w:rPr>
+          <w:noProof/>
+        </w:rPr>
+        <w:drawing>
+          <wp:inline distT="0" distB="0" distL="0" distR="0" wp14:anchorId="61697C08" wp14:editId="26BCDE10">
+            <wp:extent cx="2901043" cy="1949350"/>
+            <wp:effectExtent l="0" t="0" r="0" b="0"/>
+            <wp:docPr id="16" name="그림 16"/>
+            <wp:cNvGraphicFramePr>
+              <a:graphicFrameLocks xmlns:a="http://schemas.openxmlformats.org/drawingml/2006/main" noChangeAspect="1"/>
+            </wp:cNvGraphicFramePr>
+            <a:graphic xmlns:a="http://schemas.openxmlformats.org/drawingml/2006/main">
+              <a:graphicData uri="http://schemas.openxmlformats.org/drawingml/2006/picture">
+                <pic:pic xmlns:pic="http://schemas.openxmlformats.org/drawingml/2006/picture">
+                  <pic:nvPicPr>
+                    <pic:cNvPr id="1" name=""/>
+                    <pic:cNvPicPr/>
+                  </pic:nvPicPr>
+                  <pic:blipFill>
+                    <a:blip r:embed="rId15"/>
+                    <a:stretch>
+                      <a:fillRect/>
+                    </a:stretch>
+                  </pic:blipFill>
+                  <pic:spPr>
+                    <a:xfrm>
+                      <a:off x="0" y="0"/>
+                      <a:ext cx="2912720" cy="1957196"/>
+                    </a:xfrm>
+                    <a:prstGeom prst="rect">
+                      <a:avLst/>
+                    </a:prstGeom>
+                  </pic:spPr>
+                </pic:pic>
+              </a:graphicData>
+            </a:graphic>
+          </wp:inline>
+        </w:drawing>
+      </w:r>
+    </w:p>
+    <w:p>
+      <w:pPr>
+        <w:spacing w:line="240" w:lineRule="auto"/>
+        <w:ind w:leftChars="0" w:left="403" w:rightChars="0" w:right="0" w:hanging="403"/>
+        <w:jc w:val="both"/>
+      </w:pPr>
+      <w:r>
+        <w:br w:type="page"/>
+      </w:r>
+    </w:p>
+    <w:p>
+      <w:pPr>
+        <w:pStyle w:val="a4"/>
+        <w:numPr>
+          <w:ilvl w:val="0"/>
+          <w:numId w:val="23"/>
+        </w:numPr>
+        <w:ind w:leftChars="0" w:right="220"/>
+      </w:pPr>
+      <w:r>
+        <w:rPr>
+          <w:rFonts w:hint="eastAsia"/>
+        </w:rPr>
+        <w:lastRenderedPageBreak/>
+        <w:t>빈칸 작성</w:t>
+      </w:r>
+    </w:p>
+    <w:p>
+      <w:pPr>
+        <w:pStyle w:val="a4"/>
+        <w:ind w:leftChars="0" w:left="580" w:right="220"/>
+      </w:pPr>
+      <w:r>
+        <w:rPr>
+          <w:noProof/>
+        </w:rPr>
+        <w:drawing>
+          <wp:inline distT="0" distB="0" distL="0" distR="0" wp14:anchorId="753CB1C0" wp14:editId="05E289ED">
+            <wp:extent cx="3973286" cy="3317385"/>
+            <wp:effectExtent l="0" t="0" r="8255" b="0"/>
+            <wp:docPr id="17" name="그림 17"/>
+            <wp:cNvGraphicFramePr>
+              <a:graphicFrameLocks xmlns:a="http://schemas.openxmlformats.org/drawingml/2006/main" noChangeAspect="1"/>
+            </wp:cNvGraphicFramePr>
+            <a:graphic xmlns:a="http://schemas.openxmlformats.org/drawingml/2006/main">
+              <a:graphicData uri="http://schemas.openxmlformats.org/drawingml/2006/picture">
+                <pic:pic xmlns:pic="http://schemas.openxmlformats.org/drawingml/2006/picture">
+                  <pic:nvPicPr>
+                    <pic:cNvPr id="1" name=""/>
+                    <pic:cNvPicPr/>
+                  </pic:nvPicPr>
+                  <pic:blipFill>
+                    <a:blip r:embed="rId16"/>
+                    <a:stretch>
+                      <a:fillRect/>
+                    </a:stretch>
+                  </pic:blipFill>
+                  <pic:spPr>
+                    <a:xfrm>
+                      <a:off x="0" y="0"/>
+                      <a:ext cx="3984053" cy="3326374"/>
+                    </a:xfrm>
+                    <a:prstGeom prst="rect">
+                      <a:avLst/>
+                    </a:prstGeom>
+                  </pic:spPr>
+                </pic:pic>
+              </a:graphicData>
+            </a:graphic>
+          </wp:inline>
+        </w:drawing>
+      </w:r>
+    </w:p>
+    <w:p>
+      <w:pPr>
+        <w:pStyle w:val="a4"/>
+        <w:ind w:leftChars="0" w:left="580" w:right="220"/>
+      </w:pPr>
+      <w:r>
+        <w:rPr>
+          <w:noProof/>
+        </w:rPr>
+        <w:drawing>
+          <wp:inline distT="0" distB="0" distL="0" distR="0" wp14:anchorId="62118B7F" wp14:editId="1D82B24E">
+            <wp:extent cx="2993572" cy="1659632"/>
+            <wp:effectExtent l="0" t="0" r="0" b="0"/>
+            <wp:docPr id="18" name="그림 18"/>
+            <wp:cNvGraphicFramePr>
+              <a:graphicFrameLocks xmlns:a="http://schemas.openxmlformats.org/drawingml/2006/main" noChangeAspect="1"/>
+            </wp:cNvGraphicFramePr>
+            <a:graphic xmlns:a="http://schemas.openxmlformats.org/drawingml/2006/main">
+              <a:graphicData uri="http://schemas.openxmlformats.org/drawingml/2006/picture">
+                <pic:pic xmlns:pic="http://schemas.openxmlformats.org/drawingml/2006/picture">
+                  <pic:nvPicPr>
+                    <pic:cNvPr id="1" name=""/>
+                    <pic:cNvPicPr/>
+                  </pic:nvPicPr>
+                  <pic:blipFill>
+                    <a:blip r:embed="rId17"/>
+                    <a:stretch>
+                      <a:fillRect/>
+                    </a:stretch>
+                  </pic:blipFill>
+                  <pic:spPr>
+                    <a:xfrm>
+                      <a:off x="0" y="0"/>
+                      <a:ext cx="3022908" cy="1675896"/>
+                    </a:xfrm>
+                    <a:prstGeom prst="rect">
+                      <a:avLst/>
+                    </a:prstGeom>
+                  </pic:spPr>
+                </pic:pic>
+              </a:graphicData>
+            </a:graphic>
+          </wp:inline>
+        </w:drawing>
+      </w:r>
+    </w:p>
+    <w:p>
+      <w:pPr>
+        <w:spacing w:line="240" w:lineRule="auto"/>
+        <w:ind w:leftChars="0" w:left="403" w:rightChars="0" w:right="0" w:hanging="403"/>
+        <w:jc w:val="both"/>
+        <w:rPr>
+          <w:rFonts w:asciiTheme="majorHAnsi" w:eastAsiaTheme="majorEastAsia" w:hAnsiTheme="majorHAnsi" w:cstheme="majorBidi"/>
+          <w:sz w:val="26"/>
+        </w:rPr>
+      </w:pPr>
+      <w:r>
+        <w:br w:type="page"/>
+      </w:r>
+    </w:p>
+    <w:p>
+      <w:pPr>
+        <w:pStyle w:val="2"/>
+        <w:ind w:left="620" w:right="220"/>
+      </w:pPr>
+      <w:r>
+        <w:rPr>
+          <w:rFonts w:hint="eastAsia"/>
+        </w:rPr>
+        <w:lastRenderedPageBreak/>
+        <w:t>I</w:t>
+      </w:r>
+      <w:r>
+        <w:t>nvite member</w:t>
+      </w:r>
+    </w:p>
+    <w:p>
+      <w:pPr>
+        <w:pStyle w:val="a4"/>
+        <w:numPr>
+          <w:ilvl w:val="0"/>
+          <w:numId w:val="24"/>
+        </w:numPr>
+        <w:ind w:leftChars="0" w:right="220"/>
+      </w:pPr>
+      <w:r>
+        <w:rPr>
+          <w:rFonts w:hint="eastAsia"/>
+        </w:rPr>
+        <w:t>I</w:t>
+      </w:r>
+      <w:r>
+        <w:t xml:space="preserve">nvite member </w:t>
+      </w:r>
+      <w:r>
+        <w:rPr>
+          <w:rFonts w:hint="eastAsia"/>
+        </w:rPr>
+        <w:t>클릭</w:t>
+      </w:r>
+    </w:p>
+    <w:p>
+      <w:pPr>
+        <w:pStyle w:val="a4"/>
+        <w:ind w:leftChars="0" w:left="580" w:right="220"/>
+      </w:pPr>
+      <w:r>
+        <w:rPr>
+          <w:noProof/>
+        </w:rPr>
+        <w:drawing>
+          <wp:inline distT="0" distB="0" distL="0" distR="0" wp14:anchorId="68A9B1BB" wp14:editId="4C8E08A7">
+            <wp:extent cx="5409423" cy="1464128"/>
+            <wp:effectExtent l="0" t="0" r="1270" b="3175"/>
+            <wp:docPr id="19" name="그림 19"/>
+            <wp:cNvGraphicFramePr>
+              <a:graphicFrameLocks xmlns:a="http://schemas.openxmlformats.org/drawingml/2006/main" noChangeAspect="1"/>
+            </wp:cNvGraphicFramePr>
+            <a:graphic xmlns:a="http://schemas.openxmlformats.org/drawingml/2006/main">
+              <a:graphicData uri="http://schemas.openxmlformats.org/drawingml/2006/picture">
+                <pic:pic xmlns:pic="http://schemas.openxmlformats.org/drawingml/2006/picture">
+                  <pic:nvPicPr>
+                    <pic:cNvPr id="1" name=""/>
+                    <pic:cNvPicPr/>
+                  </pic:nvPicPr>
+                  <pic:blipFill>
+                    <a:blip r:embed="rId18"/>
+                    <a:stretch>
+                      <a:fillRect/>
+                    </a:stretch>
+                  </pic:blipFill>
+                  <pic:spPr>
+                    <a:xfrm>
+                      <a:off x="0" y="0"/>
+                      <a:ext cx="5442711" cy="1473138"/>
+                    </a:xfrm>
+                    <a:prstGeom prst="rect">
+                      <a:avLst/>
+                    </a:prstGeom>
+                  </pic:spPr>
+                </pic:pic>
+              </a:graphicData>
+            </a:graphic>
+          </wp:inline>
+        </w:drawing>
+      </w:r>
+    </w:p>
+    <w:p>
+      <w:pPr>
+        <w:pStyle w:val="a4"/>
+        <w:numPr>
+          <w:ilvl w:val="0"/>
+          <w:numId w:val="24"/>
+        </w:numPr>
+        <w:ind w:leftChars="0" w:right="220"/>
+      </w:pPr>
+      <w:r>
+        <w:rPr>
+          <w:rFonts w:hint="eastAsia"/>
+        </w:rPr>
+        <w:t>팀원의 아이디를 입력하고 초대한다.</w:t>
+      </w:r>
+    </w:p>
+    <w:p>
+      <w:pPr>
+        <w:pStyle w:val="a4"/>
+        <w:ind w:leftChars="0" w:left="580" w:right="220"/>
+      </w:pPr>
+      <w:r>
+        <w:rPr>
+          <w:noProof/>
+        </w:rPr>
+        <w:drawing>
+          <wp:inline distT="0" distB="0" distL="0" distR="0" wp14:anchorId="4633B12C" wp14:editId="160E7099">
+            <wp:extent cx="4158343" cy="1684806"/>
+            <wp:effectExtent l="0" t="0" r="0" b="0"/>
+            <wp:docPr id="20" name="그림 20"/>
+            <wp:cNvGraphicFramePr>
+              <a:graphicFrameLocks xmlns:a="http://schemas.openxmlformats.org/drawingml/2006/main" noChangeAspect="1"/>
+            </wp:cNvGraphicFramePr>
+            <a:graphic xmlns:a="http://schemas.openxmlformats.org/drawingml/2006/main">
+              <a:graphicData uri="http://schemas.openxmlformats.org/drawingml/2006/picture">
+                <pic:pic xmlns:pic="http://schemas.openxmlformats.org/drawingml/2006/picture">
+                  <pic:nvPicPr>
+                    <pic:cNvPr id="1" name=""/>
+                    <pic:cNvPicPr/>
+                  </pic:nvPicPr>
+                  <pic:blipFill>
+                    <a:blip r:embed="rId19"/>
+                    <a:stretch>
+                      <a:fillRect/>
+                    </a:stretch>
+                  </pic:blipFill>
+                  <pic:spPr>
+                    <a:xfrm>
+                      <a:off x="0" y="0"/>
+                      <a:ext cx="4159837" cy="1685411"/>
+                    </a:xfrm>
+                    <a:prstGeom prst="rect">
+                      <a:avLst/>
+                    </a:prstGeom>
+                  </pic:spPr>
+                </pic:pic>
+              </a:graphicData>
+            </a:graphic>
+          </wp:inline>
+        </w:drawing>
+      </w:r>
+    </w:p>
+    <w:p>
+      <w:pPr>
+        <w:pStyle w:val="a4"/>
+        <w:numPr>
+          <w:ilvl w:val="1"/>
+          <w:numId w:val="24"/>
+        </w:numPr>
+        <w:ind w:leftChars="0" w:right="220"/>
+      </w:pPr>
+      <w:hyperlink r:id="rId20" w:history="1">
         <w:r>
           <w:rPr>
-            <w:noProof/>
+            <w:rStyle w:val="a5"/>
           </w:rPr>
-          <w:t>1</w:t>
+          <w:t>cshtgm0935@naver.com</w:t>
         </w:r>
-      </w:fldSimple>
-      <w:r>
-        <w:t xml:space="preserve"> Project status - Gan</w:t>
-      </w:r>
+      </w:hyperlink>
+    </w:p>
+    <w:p>
+      <w:pPr>
+        <w:pStyle w:val="a4"/>
+        <w:numPr>
+          <w:ilvl w:val="1"/>
+          <w:numId w:val="24"/>
+        </w:numPr>
+        <w:ind w:leftChars="0" w:right="220"/>
+      </w:pPr>
+      <w:hyperlink r:id="rId21" w:history="1">
+        <w:r>
+          <w:rPr>
+            <w:rStyle w:val="a5"/>
+          </w:rPr>
+          <w:t>danbi9612@gmail.com</w:t>
+        </w:r>
+      </w:hyperlink>
+    </w:p>
+    <w:p>
+      <w:pPr>
+        <w:pStyle w:val="a4"/>
+        <w:numPr>
+          <w:ilvl w:val="1"/>
+          <w:numId w:val="24"/>
+        </w:numPr>
+        <w:ind w:leftChars="0" w:right="220"/>
+      </w:pPr>
+      <w:hyperlink r:id="rId22" w:history="1">
+        <w:r>
+          <w:rPr>
+            <w:rStyle w:val="a5"/>
+          </w:rPr>
+          <w:t>spg9629@gmail.com</w:t>
+        </w:r>
+      </w:hyperlink>
+    </w:p>
+    <w:p>
+      <w:pPr>
+        <w:pStyle w:val="a4"/>
+        <w:numPr>
+          <w:ilvl w:val="1"/>
+          <w:numId w:val="24"/>
+        </w:numPr>
+        <w:ind w:leftChars="0" w:right="220"/>
+      </w:pPr>
+      <w:hyperlink r:id="rId23" w:history="1">
+        <w:r>
+          <w:rPr>
+            <w:rStyle w:val="a5"/>
+          </w:rPr>
+          <w:t>kbj2060@naver.com</w:t>
+        </w:r>
+      </w:hyperlink>
+    </w:p>
+    <w:p>
+      <w:pPr>
+        <w:pStyle w:val="a4"/>
+        <w:numPr>
+          <w:ilvl w:val="0"/>
+          <w:numId w:val="24"/>
+        </w:numPr>
+        <w:ind w:leftChars="0" w:right="220"/>
+      </w:pPr>
+      <w:r>
+        <w:rPr>
+          <w:rFonts w:hint="eastAsia"/>
+        </w:rPr>
+        <w:t xml:space="preserve">팀원을 </w:t>
+      </w:r>
+      <w:r>
+        <w:t>Member</w:t>
+      </w:r>
+      <w:r>
+        <w:rPr>
+          <w:rFonts w:hint="eastAsia"/>
+        </w:rPr>
+        <w:t xml:space="preserve">나 </w:t>
+      </w:r>
+      <w:r>
+        <w:t xml:space="preserve">Owner </w:t>
+      </w:r>
+      <w:r>
+        <w:rPr>
+          <w:rFonts w:hint="eastAsia"/>
+        </w:rPr>
+        <w:t>중 하나를 택하고 초대한다.</w:t>
+      </w:r>
+    </w:p>
+    <w:p>
+      <w:pPr>
+        <w:pStyle w:val="a4"/>
+        <w:ind w:leftChars="0" w:left="580" w:right="220"/>
+      </w:pPr>
       <w:r>
         <w:rPr>
           <w:noProof/>
         </w:rPr>
-        <w:t>tt chart</w:t>
-      </w:r>
+        <w:drawing>
+          <wp:inline distT="0" distB="0" distL="0" distR="0" wp14:anchorId="03C7A613" wp14:editId="24009531">
+            <wp:extent cx="3276600" cy="2599573"/>
+            <wp:effectExtent l="0" t="0" r="0" b="0"/>
+            <wp:docPr id="23" name="그림 23"/>
+            <wp:cNvGraphicFramePr>
+              <a:graphicFrameLocks xmlns:a="http://schemas.openxmlformats.org/drawingml/2006/main" noChangeAspect="1"/>
+            </wp:cNvGraphicFramePr>
+            <a:graphic xmlns:a="http://schemas.openxmlformats.org/drawingml/2006/main">
+              <a:graphicData uri="http://schemas.openxmlformats.org/drawingml/2006/picture">
+                <pic:pic xmlns:pic="http://schemas.openxmlformats.org/drawingml/2006/picture">
+                  <pic:nvPicPr>
+                    <pic:cNvPr id="1" name=""/>
+                    <pic:cNvPicPr/>
+                  </pic:nvPicPr>
+                  <pic:blipFill>
+                    <a:blip r:embed="rId24"/>
+                    <a:stretch>
+                      <a:fillRect/>
+                    </a:stretch>
+                  </pic:blipFill>
+                  <pic:spPr>
+                    <a:xfrm>
+                      <a:off x="0" y="0"/>
+                      <a:ext cx="3292173" cy="2611928"/>
+                    </a:xfrm>
+                    <a:prstGeom prst="rect">
+                      <a:avLst/>
+                    </a:prstGeom>
+                  </pic:spPr>
+                </pic:pic>
+              </a:graphicData>
+            </a:graphic>
+          </wp:inline>
+        </w:drawing>
+      </w:r>
+    </w:p>
+    <w:p>
+      <w:pPr>
+        <w:spacing w:line="240" w:lineRule="auto"/>
+        <w:ind w:leftChars="0" w:left="403" w:rightChars="0" w:right="0" w:hanging="403"/>
+        <w:jc w:val="both"/>
+        <w:rPr>
+          <w:rFonts w:asciiTheme="majorHAnsi" w:eastAsiaTheme="majorEastAsia" w:hAnsiTheme="majorHAnsi" w:cstheme="majorBidi"/>
+          <w:sz w:val="26"/>
+        </w:rPr>
+      </w:pPr>
+      <w:r>
+        <w:br w:type="page"/>
+      </w:r>
+    </w:p>
+    <w:p>
+      <w:pPr>
+        <w:pStyle w:val="2"/>
+        <w:ind w:left="620" w:right="220"/>
+      </w:pPr>
+      <w:r>
+        <w:lastRenderedPageBreak/>
+        <w:t>Create a new team</w:t>
+      </w:r>
+    </w:p>
+    <w:p>
+      <w:pPr>
+        <w:pStyle w:val="a4"/>
+        <w:numPr>
+          <w:ilvl w:val="0"/>
+          <w:numId w:val="26"/>
+        </w:numPr>
+        <w:ind w:leftChars="0" w:right="220"/>
+      </w:pPr>
+      <w:r>
+        <w:t>New tea</w:t>
+      </w:r>
+      <w:r>
+        <w:rPr>
+          <w:rFonts w:hint="eastAsia"/>
+        </w:rPr>
+        <w:t>m</w:t>
+      </w:r>
+      <w:r>
+        <w:t xml:space="preserve"> </w:t>
+      </w:r>
+      <w:r>
+        <w:rPr>
+          <w:rFonts w:hint="eastAsia"/>
+        </w:rPr>
+        <w:t>클릭</w:t>
+      </w:r>
+    </w:p>
+    <w:p>
+      <w:pPr>
+        <w:pStyle w:val="a4"/>
+        <w:ind w:leftChars="0" w:left="580" w:right="220"/>
+      </w:pPr>
+      <w:r>
+        <w:rPr>
+          <w:noProof/>
+        </w:rPr>
+        <w:drawing>
+          <wp:inline distT="0" distB="0" distL="0" distR="0" wp14:anchorId="3747AC15" wp14:editId="6F89FD88">
+            <wp:extent cx="4065815" cy="2482913"/>
+            <wp:effectExtent l="0" t="0" r="0" b="0"/>
+            <wp:docPr id="24" name="그림 24"/>
+            <wp:cNvGraphicFramePr>
+              <a:graphicFrameLocks xmlns:a="http://schemas.openxmlformats.org/drawingml/2006/main" noChangeAspect="1"/>
+            </wp:cNvGraphicFramePr>
+            <a:graphic xmlns:a="http://schemas.openxmlformats.org/drawingml/2006/main">
+              <a:graphicData uri="http://schemas.openxmlformats.org/drawingml/2006/picture">
+                <pic:pic xmlns:pic="http://schemas.openxmlformats.org/drawingml/2006/picture">
+                  <pic:nvPicPr>
+                    <pic:cNvPr id="1" name=""/>
+                    <pic:cNvPicPr/>
+                  </pic:nvPicPr>
+                  <pic:blipFill>
+                    <a:blip r:embed="rId25"/>
+                    <a:stretch>
+                      <a:fillRect/>
+                    </a:stretch>
+                  </pic:blipFill>
+                  <pic:spPr>
+                    <a:xfrm>
+                      <a:off x="0" y="0"/>
+                      <a:ext cx="4073718" cy="2487739"/>
+                    </a:xfrm>
+                    <a:prstGeom prst="rect">
+                      <a:avLst/>
+                    </a:prstGeom>
+                  </pic:spPr>
+                </pic:pic>
+              </a:graphicData>
+            </a:graphic>
+          </wp:inline>
+        </w:drawing>
+      </w:r>
+    </w:p>
+    <w:p>
+      <w:pPr>
+        <w:pStyle w:val="a4"/>
+        <w:numPr>
+          <w:ilvl w:val="0"/>
+          <w:numId w:val="26"/>
+        </w:numPr>
+        <w:ind w:leftChars="0" w:right="220"/>
+      </w:pPr>
+      <w:r>
+        <w:rPr>
+          <w:rFonts w:hint="eastAsia"/>
+        </w:rPr>
+        <w:t xml:space="preserve">팀 이름을 만들고 </w:t>
+      </w:r>
+      <w:r>
+        <w:rPr>
+          <w:b/>
+          <w:bCs/>
+        </w:rPr>
+        <w:t xml:space="preserve">Create team </w:t>
+      </w:r>
+      <w:proofErr w:type="spellStart"/>
+      <w:r>
+        <w:rPr>
+          <w:rFonts w:hint="eastAsia"/>
+        </w:rPr>
+        <w:t>클릭</w:t>
+      </w:r>
+      <w:r>
+        <w:rPr>
+          <w:rFonts w:hint="eastAsia"/>
+        </w:rPr>
+        <w:t>ㄹ</w:t>
+      </w:r>
+      <w:proofErr w:type="spellEnd"/>
+    </w:p>
+    <w:p>
+      <w:pPr>
+        <w:pStyle w:val="a4"/>
+        <w:ind w:leftChars="0" w:left="580" w:right="220"/>
+      </w:pPr>
+      <w:r>
+        <w:rPr>
+          <w:noProof/>
+        </w:rPr>
+        <w:drawing>
+          <wp:inline distT="0" distB="0" distL="0" distR="0" wp14:anchorId="16C9A8AC" wp14:editId="549BE7C6">
+            <wp:extent cx="3625080" cy="3608614"/>
+            <wp:effectExtent l="0" t="0" r="0" b="0"/>
+            <wp:docPr id="25" name="그림 25"/>
+            <wp:cNvGraphicFramePr>
+              <a:graphicFrameLocks xmlns:a="http://schemas.openxmlformats.org/drawingml/2006/main" noChangeAspect="1"/>
+            </wp:cNvGraphicFramePr>
+            <a:graphic xmlns:a="http://schemas.openxmlformats.org/drawingml/2006/main">
+              <a:graphicData uri="http://schemas.openxmlformats.org/drawingml/2006/picture">
+                <pic:pic xmlns:pic="http://schemas.openxmlformats.org/drawingml/2006/picture">
+                  <pic:nvPicPr>
+                    <pic:cNvPr id="1" name=""/>
+                    <pic:cNvPicPr/>
+                  </pic:nvPicPr>
+                  <pic:blipFill>
+                    <a:blip r:embed="rId26"/>
+                    <a:stretch>
+                      <a:fillRect/>
+                    </a:stretch>
+                  </pic:blipFill>
+                  <pic:spPr>
+                    <a:xfrm>
+                      <a:off x="0" y="0"/>
+                      <a:ext cx="3632134" cy="3615636"/>
+                    </a:xfrm>
+                    <a:prstGeom prst="rect">
+                      <a:avLst/>
+                    </a:prstGeom>
+                  </pic:spPr>
+                </pic:pic>
+              </a:graphicData>
+            </a:graphic>
+          </wp:inline>
+        </w:drawing>
+      </w:r>
+    </w:p>
+    <w:p>
+      <w:pPr>
+        <w:spacing w:line="240" w:lineRule="auto"/>
+        <w:ind w:leftChars="0" w:left="403" w:rightChars="0" w:right="0" w:hanging="403"/>
+        <w:jc w:val="both"/>
+      </w:pPr>
+      <w:r>
+        <w:br w:type="page"/>
+      </w:r>
+    </w:p>
+    <w:p>
+      <w:pPr>
+        <w:pStyle w:val="a4"/>
+        <w:numPr>
+          <w:ilvl w:val="0"/>
+          <w:numId w:val="26"/>
+        </w:numPr>
+        <w:ind w:leftChars="0" w:right="220"/>
+      </w:pPr>
+      <w:r>
+        <w:rPr>
+          <w:rFonts w:hint="eastAsia"/>
+        </w:rPr>
+        <w:lastRenderedPageBreak/>
+        <w:t>멤버 추가</w:t>
+      </w:r>
+    </w:p>
+    <w:p>
+      <w:pPr>
+        <w:pStyle w:val="a4"/>
+        <w:ind w:leftChars="0" w:left="580" w:right="220"/>
+      </w:pPr>
+      <w:r>
+        <w:rPr>
+          <w:noProof/>
+        </w:rPr>
+        <w:drawing>
+          <wp:inline distT="0" distB="0" distL="0" distR="0" wp14:anchorId="5141B0AA" wp14:editId="10C71B53">
+            <wp:extent cx="5731510" cy="1892935"/>
+            <wp:effectExtent l="0" t="0" r="2540" b="0"/>
+            <wp:docPr id="27" name="그림 27"/>
+            <wp:cNvGraphicFramePr>
+              <a:graphicFrameLocks xmlns:a="http://schemas.openxmlformats.org/drawingml/2006/main" noChangeAspect="1"/>
+            </wp:cNvGraphicFramePr>
+            <a:graphic xmlns:a="http://schemas.openxmlformats.org/drawingml/2006/main">
+              <a:graphicData uri="http://schemas.openxmlformats.org/drawingml/2006/picture">
+                <pic:pic xmlns:pic="http://schemas.openxmlformats.org/drawingml/2006/picture">
+                  <pic:nvPicPr>
+                    <pic:cNvPr id="1" name=""/>
+                    <pic:cNvPicPr/>
+                  </pic:nvPicPr>
+                  <pic:blipFill>
+                    <a:blip r:embed="rId27"/>
+                    <a:stretch>
+                      <a:fillRect/>
+                    </a:stretch>
+                  </pic:blipFill>
+                  <pic:spPr>
+                    <a:xfrm>
+                      <a:off x="0" y="0"/>
+                      <a:ext cx="5731510" cy="1892935"/>
+                    </a:xfrm>
+                    <a:prstGeom prst="rect">
+                      <a:avLst/>
+                    </a:prstGeom>
+                  </pic:spPr>
+                </pic:pic>
+              </a:graphicData>
+            </a:graphic>
+          </wp:inline>
+        </w:drawing>
+      </w:r>
+    </w:p>
+    <w:p>
+      <w:pPr>
+        <w:pStyle w:val="a4"/>
+        <w:numPr>
+          <w:ilvl w:val="0"/>
+          <w:numId w:val="26"/>
+        </w:numPr>
+        <w:ind w:leftChars="0" w:right="220"/>
+      </w:pPr>
+      <w:r>
+        <w:rPr>
+          <w:rFonts w:hint="eastAsia"/>
+        </w:rPr>
+        <w:t xml:space="preserve">입력란에 팀원 이름을 추가하고 </w:t>
+      </w:r>
+      <w:r>
+        <w:t>Invite</w:t>
+      </w:r>
+      <w:r>
+        <w:rPr>
+          <w:rFonts w:hint="eastAsia"/>
+        </w:rPr>
+        <w:t>한다.</w:t>
+      </w:r>
+    </w:p>
+    <w:p>
+      <w:pPr>
+        <w:pStyle w:val="a4"/>
+        <w:ind w:leftChars="0" w:left="580" w:right="220"/>
+      </w:pPr>
+      <w:r>
+        <w:rPr>
+          <w:noProof/>
+        </w:rPr>
+        <w:drawing>
+          <wp:inline distT="0" distB="0" distL="0" distR="0" wp14:anchorId="2E403AA5" wp14:editId="4113365A">
+            <wp:extent cx="3967843" cy="2342197"/>
+            <wp:effectExtent l="0" t="0" r="0" b="1270"/>
+            <wp:docPr id="28" name="그림 28"/>
+            <wp:cNvGraphicFramePr>
+              <a:graphicFrameLocks xmlns:a="http://schemas.openxmlformats.org/drawingml/2006/main" noChangeAspect="1"/>
+            </wp:cNvGraphicFramePr>
+            <a:graphic xmlns:a="http://schemas.openxmlformats.org/drawingml/2006/main">
+              <a:graphicData uri="http://schemas.openxmlformats.org/drawingml/2006/picture">
+                <pic:pic xmlns:pic="http://schemas.openxmlformats.org/drawingml/2006/picture">
+                  <pic:nvPicPr>
+                    <pic:cNvPr id="1" name=""/>
+                    <pic:cNvPicPr/>
+                  </pic:nvPicPr>
+                  <pic:blipFill>
+                    <a:blip r:embed="rId28"/>
+                    <a:stretch>
+                      <a:fillRect/>
+                    </a:stretch>
+                  </pic:blipFill>
+                  <pic:spPr>
+                    <a:xfrm>
+                      <a:off x="0" y="0"/>
+                      <a:ext cx="3984637" cy="2352110"/>
+                    </a:xfrm>
+                    <a:prstGeom prst="rect">
+                      <a:avLst/>
+                    </a:prstGeom>
+                  </pic:spPr>
+                </pic:pic>
+              </a:graphicData>
+            </a:graphic>
+          </wp:inline>
+        </w:drawing>
+      </w:r>
+    </w:p>
+    <w:p>
+      <w:pPr>
+        <w:pStyle w:val="2"/>
+        <w:ind w:left="620" w:right="220"/>
+      </w:pPr>
+      <w:r>
+        <w:rPr>
+          <w:rFonts w:hint="eastAsia"/>
+        </w:rPr>
+        <w:t>G</w:t>
+      </w:r>
+      <w:r>
+        <w:t>it</w:t>
+      </w:r>
+    </w:p>
+    <w:p>
+      <w:pPr>
+        <w:pStyle w:val="3"/>
+      </w:pPr>
+      <w:r>
+        <w:t xml:space="preserve"> Git </w:t>
+      </w:r>
+      <w:r>
+        <w:rPr>
+          <w:rFonts w:hint="eastAsia"/>
+        </w:rPr>
+        <w:t>접속 방법</w:t>
+      </w:r>
+    </w:p>
+    <w:p>
+      <w:pPr>
+        <w:pStyle w:val="a4"/>
+        <w:numPr>
+          <w:ilvl w:val="0"/>
+          <w:numId w:val="27"/>
+        </w:numPr>
+        <w:ind w:leftChars="0" w:right="220"/>
+      </w:pPr>
+      <w:r>
+        <w:rPr>
+          <w:rFonts w:hint="eastAsia"/>
+        </w:rPr>
+        <w:t>g</w:t>
+      </w:r>
+      <w:r>
+        <w:t>it clone</w:t>
+      </w:r>
+    </w:p>
+    <w:p>
+      <w:pPr>
+        <w:pStyle w:val="a4"/>
+        <w:ind w:leftChars="0" w:left="580" w:right="220"/>
+      </w:pPr>
+      <w:r>
+        <w:drawing>
+          <wp:inline distT="0" distB="0" distL="0" distR="0" wp14:anchorId="3A1C1B73" wp14:editId="4A3167B2">
+            <wp:extent cx="4817712" cy="2345872"/>
+            <wp:effectExtent l="0" t="0" r="2540" b="0"/>
+            <wp:docPr id="5" name="그림 5"/>
+            <wp:cNvGraphicFramePr>
+              <a:graphicFrameLocks xmlns:a="http://schemas.openxmlformats.org/drawingml/2006/main" noChangeAspect="1"/>
+            </wp:cNvGraphicFramePr>
+            <a:graphic xmlns:a="http://schemas.openxmlformats.org/drawingml/2006/main">
+              <a:graphicData uri="http://schemas.openxmlformats.org/drawingml/2006/picture">
+                <pic:pic xmlns:pic="http://schemas.openxmlformats.org/drawingml/2006/picture">
+                  <pic:nvPicPr>
+                    <pic:cNvPr id="1" name=""/>
+                    <pic:cNvPicPr/>
+                  </pic:nvPicPr>
+                  <pic:blipFill>
+                    <a:blip r:embed="rId29"/>
+                    <a:stretch>
+                      <a:fillRect/>
+                    </a:stretch>
+                  </pic:blipFill>
+                  <pic:spPr>
+                    <a:xfrm>
+                      <a:off x="0" y="0"/>
+                      <a:ext cx="4833288" cy="2353456"/>
+                    </a:xfrm>
+                    <a:prstGeom prst="rect">
+                      <a:avLst/>
+                    </a:prstGeom>
+                  </pic:spPr>
+                </pic:pic>
+              </a:graphicData>
+            </a:graphic>
+          </wp:inline>
+        </w:drawing>
+      </w:r>
+    </w:p>
+    <w:p>
+      <w:pPr>
+        <w:pStyle w:val="a4"/>
+        <w:numPr>
+          <w:ilvl w:val="1"/>
+          <w:numId w:val="2"/>
+        </w:numPr>
+        <w:ind w:leftChars="0" w:right="220"/>
+        <w:rPr>
+          <w:rFonts w:hint="eastAsia"/>
+        </w:rPr>
+      </w:pPr>
+      <w:r>
+        <w:t xml:space="preserve">Code </w:t>
+      </w:r>
+      <w:r>
+        <w:rPr>
+          <w:rFonts w:hint="eastAsia"/>
+        </w:rPr>
+        <w:t>버튼을 누르고 해당 주소를 복사한다.</w:t>
+      </w:r>
+    </w:p>
+    <w:p>
+      <w:pPr>
+        <w:pStyle w:val="a4"/>
+        <w:ind w:leftChars="0" w:left="580" w:right="220"/>
+      </w:pPr>
+      <w:r>
+        <w:lastRenderedPageBreak/>
+        <w:drawing>
+          <wp:inline distT="0" distB="0" distL="0" distR="0" wp14:anchorId="5A4F6A43" wp14:editId="1921A5B6">
+            <wp:extent cx="5731510" cy="1734185"/>
+            <wp:effectExtent l="0" t="0" r="2540" b="0"/>
+            <wp:docPr id="4" name="그림 4"/>
+            <wp:cNvGraphicFramePr>
+              <a:graphicFrameLocks xmlns:a="http://schemas.openxmlformats.org/drawingml/2006/main" noChangeAspect="1"/>
+            </wp:cNvGraphicFramePr>
+            <a:graphic xmlns:a="http://schemas.openxmlformats.org/drawingml/2006/main">
+              <a:graphicData uri="http://schemas.openxmlformats.org/drawingml/2006/picture">
+                <pic:pic xmlns:pic="http://schemas.openxmlformats.org/drawingml/2006/picture">
+                  <pic:nvPicPr>
+                    <pic:cNvPr id="1" name=""/>
+                    <pic:cNvPicPr/>
+                  </pic:nvPicPr>
+                  <pic:blipFill>
+                    <a:blip r:embed="rId30"/>
+                    <a:stretch>
+                      <a:fillRect/>
+                    </a:stretch>
+                  </pic:blipFill>
+                  <pic:spPr>
+                    <a:xfrm>
+                      <a:off x="0" y="0"/>
+                      <a:ext cx="5731510" cy="1734185"/>
+                    </a:xfrm>
+                    <a:prstGeom prst="rect">
+                      <a:avLst/>
+                    </a:prstGeom>
+                  </pic:spPr>
+                </pic:pic>
+              </a:graphicData>
+            </a:graphic>
+          </wp:inline>
+        </w:drawing>
+      </w:r>
+    </w:p>
+    <w:p>
+      <w:pPr>
+        <w:pStyle w:val="a4"/>
+        <w:numPr>
+          <w:ilvl w:val="1"/>
+          <w:numId w:val="2"/>
+        </w:numPr>
+        <w:ind w:leftChars="0" w:right="220"/>
+      </w:pPr>
+      <w:r>
+        <w:t>$ git clone &lt;</w:t>
+      </w:r>
+      <w:r>
+        <w:rPr>
+          <w:rFonts w:hint="eastAsia"/>
+        </w:rPr>
+        <w:t>복사한 주소&gt;</w:t>
+      </w:r>
+    </w:p>
+    <w:p>
+      <w:pPr>
+        <w:pStyle w:val="a4"/>
+        <w:numPr>
+          <w:ilvl w:val="2"/>
+          <w:numId w:val="24"/>
+        </w:numPr>
+        <w:ind w:leftChars="0" w:right="220"/>
+      </w:pPr>
+      <w:r>
+        <w:rPr>
+          <w:rFonts w:hint="eastAsia"/>
+        </w:rPr>
+        <w:t xml:space="preserve">해당 명령어를 통해서 원격 </w:t>
+      </w:r>
+      <w:r>
+        <w:t>repository</w:t>
+      </w:r>
+      <w:r>
+        <w:rPr>
+          <w:rFonts w:hint="eastAsia"/>
+        </w:rPr>
+        <w:t xml:space="preserve">에 있는 </w:t>
+      </w:r>
+      <w:r>
+        <w:t>source</w:t>
+      </w:r>
+      <w:r>
+        <w:rPr>
+          <w:rFonts w:hint="eastAsia"/>
+        </w:rPr>
+        <w:t xml:space="preserve">를 가져와서 </w:t>
+      </w:r>
+      <w:r>
+        <w:t>local</w:t>
+      </w:r>
+      <w:r>
+        <w:rPr>
+          <w:rFonts w:hint="eastAsia"/>
+        </w:rPr>
+        <w:t>에 저장한다.</w:t>
+      </w:r>
+    </w:p>
+    <w:p>
+      <w:pPr>
+        <w:pStyle w:val="a4"/>
+        <w:ind w:leftChars="0" w:left="1420" w:right="220"/>
+        <w:rPr>
+          <w:rFonts w:hint="eastAsia"/>
+        </w:rPr>
+      </w:pPr>
+      <w:r>
+        <w:drawing>
+          <wp:inline distT="0" distB="0" distL="0" distR="0" wp14:anchorId="75BED0C6" wp14:editId="11ADEC04">
+            <wp:extent cx="4740729" cy="1263179"/>
+            <wp:effectExtent l="0" t="0" r="3175" b="0"/>
+            <wp:docPr id="7" name="그림 7"/>
+            <wp:cNvGraphicFramePr>
+              <a:graphicFrameLocks xmlns:a="http://schemas.openxmlformats.org/drawingml/2006/main" noChangeAspect="1"/>
+            </wp:cNvGraphicFramePr>
+            <a:graphic xmlns:a="http://schemas.openxmlformats.org/drawingml/2006/main">
+              <a:graphicData uri="http://schemas.openxmlformats.org/drawingml/2006/picture">
+                <pic:pic xmlns:pic="http://schemas.openxmlformats.org/drawingml/2006/picture">
+                  <pic:nvPicPr>
+                    <pic:cNvPr id="1" name=""/>
+                    <pic:cNvPicPr/>
+                  </pic:nvPicPr>
+                  <pic:blipFill>
+                    <a:blip r:embed="rId31"/>
+                    <a:stretch>
+                      <a:fillRect/>
+                    </a:stretch>
+                  </pic:blipFill>
+                  <pic:spPr>
+                    <a:xfrm>
+                      <a:off x="0" y="0"/>
+                      <a:ext cx="4767612" cy="1270342"/>
+                    </a:xfrm>
+                    <a:prstGeom prst="rect">
+                      <a:avLst/>
+                    </a:prstGeom>
+                  </pic:spPr>
+                </pic:pic>
+              </a:graphicData>
+            </a:graphic>
+          </wp:inline>
+        </w:drawing>
+      </w:r>
+    </w:p>
+    <w:p>
+      <w:pPr>
+        <w:pStyle w:val="a4"/>
+        <w:numPr>
+          <w:ilvl w:val="0"/>
+          <w:numId w:val="27"/>
+        </w:numPr>
+        <w:ind w:leftChars="0" w:right="220"/>
+      </w:pPr>
+      <w:r>
+        <w:rPr>
+          <w:rFonts w:hint="eastAsia"/>
+        </w:rPr>
+        <w:t>g</w:t>
+      </w:r>
+      <w:r>
+        <w:t xml:space="preserve">it </w:t>
+      </w:r>
+      <w:proofErr w:type="spellStart"/>
+      <w:r>
+        <w:t>init</w:t>
+      </w:r>
+      <w:proofErr w:type="spellEnd"/>
+    </w:p>
+    <w:p>
+      <w:pPr>
+        <w:pStyle w:val="a4"/>
+        <w:ind w:leftChars="0" w:left="580" w:right="220"/>
+      </w:pPr>
+      <w:r>
+        <w:drawing>
+          <wp:inline distT="0" distB="0" distL="0" distR="0" wp14:anchorId="21146D42" wp14:editId="45BC0830">
+            <wp:extent cx="5731510" cy="1217295"/>
+            <wp:effectExtent l="0" t="0" r="2540" b="1905"/>
+            <wp:docPr id="10" name="그림 10"/>
+            <wp:cNvGraphicFramePr>
+              <a:graphicFrameLocks xmlns:a="http://schemas.openxmlformats.org/drawingml/2006/main" noChangeAspect="1"/>
+            </wp:cNvGraphicFramePr>
+            <a:graphic xmlns:a="http://schemas.openxmlformats.org/drawingml/2006/main">
+              <a:graphicData uri="http://schemas.openxmlformats.org/drawingml/2006/picture">
+                <pic:pic xmlns:pic="http://schemas.openxmlformats.org/drawingml/2006/picture">
+                  <pic:nvPicPr>
+                    <pic:cNvPr id="1" name=""/>
+                    <pic:cNvPicPr/>
+                  </pic:nvPicPr>
+                  <pic:blipFill>
+                    <a:blip r:embed="rId32"/>
+                    <a:stretch>
+                      <a:fillRect/>
+                    </a:stretch>
+                  </pic:blipFill>
+                  <pic:spPr>
+                    <a:xfrm>
+                      <a:off x="0" y="0"/>
+                      <a:ext cx="5731510" cy="1217295"/>
+                    </a:xfrm>
+                    <a:prstGeom prst="rect">
+                      <a:avLst/>
+                    </a:prstGeom>
+                  </pic:spPr>
+                </pic:pic>
+              </a:graphicData>
+            </a:graphic>
+          </wp:inline>
+        </w:drawing>
+      </w:r>
+    </w:p>
+    <w:p>
+      <w:pPr>
+        <w:pStyle w:val="a4"/>
+        <w:numPr>
+          <w:ilvl w:val="0"/>
+          <w:numId w:val="28"/>
+        </w:numPr>
+        <w:ind w:leftChars="0" w:right="220"/>
+        <w:rPr>
+          <w:rFonts w:hint="eastAsia"/>
+        </w:rPr>
+      </w:pPr>
+      <w:r>
+        <w:rPr>
+          <w:b/>
+          <w:bCs/>
+        </w:rPr>
+        <w:t xml:space="preserve">git </w:t>
+      </w:r>
+      <w:proofErr w:type="spellStart"/>
+      <w:r>
+        <w:rPr>
+          <w:b/>
+          <w:bCs/>
+        </w:rPr>
+        <w:t>init</w:t>
+      </w:r>
+      <w:proofErr w:type="spellEnd"/>
+      <w:r>
+        <w:rPr>
+          <w:rFonts w:hint="eastAsia"/>
+        </w:rPr>
+        <w:t xml:space="preserve">을 </w:t>
+      </w:r>
+      <w:proofErr w:type="gramStart"/>
+      <w:r>
+        <w:rPr>
+          <w:rFonts w:hint="eastAsia"/>
+        </w:rPr>
+        <w:t xml:space="preserve">통해 </w:t>
+      </w:r>
+      <w:r>
+        <w:rPr>
+          <w:b/>
+          <w:bCs/>
+        </w:rPr>
+        <w:t>.</w:t>
+      </w:r>
+      <w:r>
+        <w:rPr>
+          <w:rFonts w:hint="eastAsia"/>
+          <w:b/>
+          <w:bCs/>
+        </w:rPr>
+        <w:t>g</w:t>
+      </w:r>
+      <w:r>
+        <w:rPr>
+          <w:b/>
+          <w:bCs/>
+        </w:rPr>
+        <w:t>it</w:t>
+      </w:r>
+      <w:proofErr w:type="gramEnd"/>
+      <w:r>
+        <w:rPr>
+          <w:rFonts w:hint="eastAsia"/>
+        </w:rPr>
+        <w:t>이라는 하위 디렉토리를 생성한다.</w:t>
+      </w:r>
+      <w:r>
+        <w:t xml:space="preserve"> </w:t>
+      </w:r>
+      <w:r>
+        <w:rPr>
+          <w:rFonts w:hint="eastAsia"/>
+        </w:rPr>
+        <w:t xml:space="preserve">이를 통해서 </w:t>
+      </w:r>
+      <w:r>
+        <w:rPr>
+          <w:b/>
+          <w:bCs/>
+        </w:rPr>
+        <w:t>git add</w:t>
+      </w:r>
+      <w:r>
+        <w:rPr>
+          <w:rFonts w:hint="eastAsia"/>
+        </w:rPr>
+        <w:t xml:space="preserve">와 </w:t>
+      </w:r>
+      <w:r>
+        <w:rPr>
+          <w:b/>
+          <w:bCs/>
+        </w:rPr>
+        <w:t>git commit</w:t>
+      </w:r>
+      <w:r>
+        <w:rPr>
+          <w:rFonts w:hint="eastAsia"/>
+        </w:rPr>
+        <w:t>으로 파일들을 커밋할 수 있다.</w:t>
+      </w:r>
+    </w:p>
+    <w:p>
+      <w:pPr>
+        <w:pStyle w:val="a4"/>
+        <w:numPr>
+          <w:ilvl w:val="0"/>
+          <w:numId w:val="27"/>
+        </w:numPr>
+        <w:ind w:leftChars="0" w:right="220"/>
+      </w:pPr>
+      <w:proofErr w:type="gramStart"/>
+      <w:r>
+        <w:rPr>
+          <w:rFonts w:hint="eastAsia"/>
+        </w:rPr>
+        <w:t>g</w:t>
+      </w:r>
+      <w:r>
+        <w:t>it</w:t>
+      </w:r>
+      <w:proofErr w:type="gramEnd"/>
+      <w:r>
+        <w:t xml:space="preserve"> add</w:t>
+      </w:r>
+    </w:p>
+    <w:p>
+      <w:pPr>
+        <w:pStyle w:val="a4"/>
+        <w:ind w:leftChars="0" w:left="580" w:right="220"/>
+      </w:pPr>
+      <w:r>
+        <w:drawing>
+          <wp:inline distT="0" distB="0" distL="0" distR="0" wp14:anchorId="4E1CCCA3" wp14:editId="006D51F5">
+            <wp:extent cx="5731510" cy="222250"/>
+            <wp:effectExtent l="0" t="0" r="2540" b="6350"/>
+            <wp:docPr id="12" name="그림 12"/>
+            <wp:cNvGraphicFramePr>
+              <a:graphicFrameLocks xmlns:a="http://schemas.openxmlformats.org/drawingml/2006/main" noChangeAspect="1"/>
+            </wp:cNvGraphicFramePr>
+            <a:graphic xmlns:a="http://schemas.openxmlformats.org/drawingml/2006/main">
+              <a:graphicData uri="http://schemas.openxmlformats.org/drawingml/2006/picture">
+                <pic:pic xmlns:pic="http://schemas.openxmlformats.org/drawingml/2006/picture">
+                  <pic:nvPicPr>
+                    <pic:cNvPr id="1" name=""/>
+                    <pic:cNvPicPr/>
+                  </pic:nvPicPr>
+                  <pic:blipFill>
+                    <a:blip r:embed="rId33"/>
+                    <a:stretch>
+                      <a:fillRect/>
+                    </a:stretch>
+                  </pic:blipFill>
+                  <pic:spPr>
+                    <a:xfrm>
+                      <a:off x="0" y="0"/>
+                      <a:ext cx="5731510" cy="222250"/>
+                    </a:xfrm>
+                    <a:prstGeom prst="rect">
+                      <a:avLst/>
+                    </a:prstGeom>
+                  </pic:spPr>
+                </pic:pic>
+              </a:graphicData>
+            </a:graphic>
+          </wp:inline>
+        </w:drawing>
+      </w:r>
+    </w:p>
+    <w:p>
+      <w:pPr>
+        <w:pStyle w:val="a4"/>
+        <w:numPr>
+          <w:ilvl w:val="0"/>
+          <w:numId w:val="29"/>
+        </w:numPr>
+        <w:ind w:leftChars="0" w:right="220"/>
+        <w:rPr>
+          <w:rFonts w:hint="eastAsia"/>
+        </w:rPr>
+      </w:pPr>
+      <w:r>
+        <w:rPr>
+          <w:rFonts w:hint="eastAsia"/>
+        </w:rPr>
+        <w:t>g</w:t>
+      </w:r>
+      <w:r>
+        <w:t>it add</w:t>
+      </w:r>
+      <w:r>
+        <w:rPr>
+          <w:rFonts w:hint="eastAsia"/>
+        </w:rPr>
+        <w:t xml:space="preserve">를 </w:t>
+      </w:r>
+      <w:proofErr w:type="gramStart"/>
+      <w:r>
+        <w:rPr>
+          <w:rFonts w:hint="eastAsia"/>
+        </w:rPr>
+        <w:t xml:space="preserve">통해서 </w:t>
+      </w:r>
+      <w:r>
+        <w:t>.git</w:t>
+      </w:r>
+      <w:proofErr w:type="gramEnd"/>
+      <w:r>
+        <w:rPr>
+          <w:rFonts w:hint="eastAsia"/>
+        </w:rPr>
+        <w:t xml:space="preserve">이 있는 폴더의 모든 파일(및 폴더)를 </w:t>
+      </w:r>
+      <w:r>
+        <w:t>staging area</w:t>
+      </w:r>
+      <w:r>
+        <w:rPr>
+          <w:rFonts w:hint="eastAsia"/>
+        </w:rPr>
+        <w:t>에 올릴 수 있다.</w:t>
+      </w:r>
+    </w:p>
+    <w:p>
+      <w:pPr>
+        <w:pStyle w:val="a4"/>
+        <w:numPr>
+          <w:ilvl w:val="0"/>
+          <w:numId w:val="27"/>
+        </w:numPr>
+        <w:ind w:leftChars="0" w:right="220"/>
+      </w:pPr>
+      <w:r>
+        <w:t>git commit</w:t>
+      </w:r>
+    </w:p>
+    <w:p>
+      <w:pPr>
+        <w:pStyle w:val="a4"/>
+        <w:ind w:leftChars="0" w:left="580" w:right="220"/>
+      </w:pPr>
+      <w:r>
+        <w:drawing>
+          <wp:inline distT="0" distB="0" distL="0" distR="0" wp14:anchorId="44DE4915" wp14:editId="55D39205">
+            <wp:extent cx="5731510" cy="796925"/>
+            <wp:effectExtent l="0" t="0" r="2540" b="3175"/>
+            <wp:docPr id="15" name="그림 15"/>
+            <wp:cNvGraphicFramePr>
+              <a:graphicFrameLocks xmlns:a="http://schemas.openxmlformats.org/drawingml/2006/main" noChangeAspect="1"/>
+            </wp:cNvGraphicFramePr>
+            <a:graphic xmlns:a="http://schemas.openxmlformats.org/drawingml/2006/main">
+              <a:graphicData uri="http://schemas.openxmlformats.org/drawingml/2006/picture">
+                <pic:pic xmlns:pic="http://schemas.openxmlformats.org/drawingml/2006/picture">
+                  <pic:nvPicPr>
+                    <pic:cNvPr id="1" name=""/>
+                    <pic:cNvPicPr/>
+                  </pic:nvPicPr>
+                  <pic:blipFill>
+                    <a:blip r:embed="rId34"/>
+                    <a:stretch>
+                      <a:fillRect/>
+                    </a:stretch>
+                  </pic:blipFill>
+                  <pic:spPr>
+                    <a:xfrm>
+                      <a:off x="0" y="0"/>
+                      <a:ext cx="5731510" cy="796925"/>
+                    </a:xfrm>
+                    <a:prstGeom prst="rect">
+                      <a:avLst/>
+                    </a:prstGeom>
+                  </pic:spPr>
+                </pic:pic>
+              </a:graphicData>
+            </a:graphic>
+          </wp:inline>
+        </w:drawing>
+      </w:r>
+    </w:p>
+    <w:p>
+      <w:pPr>
+        <w:pStyle w:val="a4"/>
+        <w:numPr>
+          <w:ilvl w:val="0"/>
+          <w:numId w:val="30"/>
+        </w:numPr>
+        <w:ind w:leftChars="0" w:right="220"/>
+        <w:rPr>
+          <w:rFonts w:hint="eastAsia"/>
+        </w:rPr>
+      </w:pPr>
+      <w:r>
+        <w:t xml:space="preserve">-m </w:t>
+      </w:r>
+      <w:r>
+        <w:rPr>
+          <w:rFonts w:hint="eastAsia"/>
+        </w:rPr>
+        <w:t xml:space="preserve">옵션을 사용해서 메시지와 함께 </w:t>
+      </w:r>
+      <w:r>
+        <w:t xml:space="preserve">commit </w:t>
+      </w:r>
+      <w:r>
+        <w:rPr>
+          <w:rFonts w:hint="eastAsia"/>
+        </w:rPr>
+        <w:t>할 수 있다.</w:t>
+      </w:r>
+    </w:p>
+    <w:p>
+      <w:pPr>
+        <w:pStyle w:val="a4"/>
+        <w:numPr>
+          <w:ilvl w:val="0"/>
+          <w:numId w:val="27"/>
+        </w:numPr>
+        <w:ind w:leftChars="0" w:right="220"/>
+      </w:pPr>
+      <w:r>
+        <w:rPr>
+          <w:rFonts w:hint="eastAsia"/>
+        </w:rPr>
+        <w:lastRenderedPageBreak/>
+        <w:t>g</w:t>
+      </w:r>
+      <w:r>
+        <w:t>it push</w:t>
+      </w:r>
+    </w:p>
+    <w:p>
+      <w:pPr>
+        <w:pStyle w:val="a4"/>
+        <w:numPr>
+          <w:ilvl w:val="1"/>
+          <w:numId w:val="27"/>
+        </w:numPr>
+        <w:ind w:leftChars="0" w:right="220"/>
+      </w:pPr>
+      <w:r>
+        <w:t xml:space="preserve">git </w:t>
+      </w:r>
+      <w:proofErr w:type="gramStart"/>
+      <w:r>
+        <w:t>remote</w:t>
+      </w:r>
+      <w:proofErr w:type="gramEnd"/>
+      <w:r>
+        <w:t xml:space="preserve"> add origin &lt;</w:t>
+      </w:r>
+      <w:r>
+        <w:rPr>
+          <w:rFonts w:hint="eastAsia"/>
+        </w:rPr>
+        <w:t>a</w:t>
+      </w:r>
+      <w:r>
+        <w:t>ddress&gt;</w:t>
+      </w:r>
+    </w:p>
+    <w:p>
+      <w:pPr>
+        <w:pStyle w:val="a4"/>
+        <w:ind w:leftChars="0" w:left="1020" w:right="220"/>
+      </w:pPr>
+      <w:r>
+        <w:drawing>
+          <wp:inline distT="0" distB="0" distL="0" distR="0" wp14:anchorId="46209FC5" wp14:editId="48E32FC7">
+            <wp:extent cx="5731510" cy="215265"/>
+            <wp:effectExtent l="0" t="0" r="2540" b="0"/>
+            <wp:docPr id="22" name="그림 22"/>
+            <wp:cNvGraphicFramePr>
+              <a:graphicFrameLocks xmlns:a="http://schemas.openxmlformats.org/drawingml/2006/main" noChangeAspect="1"/>
+            </wp:cNvGraphicFramePr>
+            <a:graphic xmlns:a="http://schemas.openxmlformats.org/drawingml/2006/main">
+              <a:graphicData uri="http://schemas.openxmlformats.org/drawingml/2006/picture">
+                <pic:pic xmlns:pic="http://schemas.openxmlformats.org/drawingml/2006/picture">
+                  <pic:nvPicPr>
+                    <pic:cNvPr id="1" name=""/>
+                    <pic:cNvPicPr/>
+                  </pic:nvPicPr>
+                  <pic:blipFill>
+                    <a:blip r:embed="rId35"/>
+                    <a:stretch>
+                      <a:fillRect/>
+                    </a:stretch>
+                  </pic:blipFill>
+                  <pic:spPr>
+                    <a:xfrm>
+                      <a:off x="0" y="0"/>
+                      <a:ext cx="5731510" cy="215265"/>
+                    </a:xfrm>
+                    <a:prstGeom prst="rect">
+                      <a:avLst/>
+                    </a:prstGeom>
+                  </pic:spPr>
+                </pic:pic>
+              </a:graphicData>
+            </a:graphic>
+          </wp:inline>
+        </w:drawing>
+      </w:r>
+    </w:p>
+    <w:p>
+      <w:pPr>
+        <w:pStyle w:val="a4"/>
+        <w:numPr>
+          <w:ilvl w:val="2"/>
+          <w:numId w:val="27"/>
+        </w:numPr>
+        <w:ind w:leftChars="0" w:right="220"/>
+        <w:rPr>
+          <w:rFonts w:hint="eastAsia"/>
+        </w:rPr>
+      </w:pPr>
+      <w:r>
+        <w:rPr>
+          <w:rFonts w:hint="eastAsia"/>
+        </w:rPr>
+        <w:t>위 명령어를 통해서 원격 저장소의 주소를 설정한다.</w:t>
+      </w:r>
+    </w:p>
+    <w:p>
+      <w:pPr>
+        <w:pStyle w:val="a4"/>
+        <w:numPr>
+          <w:ilvl w:val="1"/>
+          <w:numId w:val="27"/>
+        </w:numPr>
+        <w:ind w:leftChars="0" w:right="220"/>
+      </w:pPr>
+      <w:r>
+        <w:rPr>
+          <w:rFonts w:hint="eastAsia"/>
+        </w:rPr>
+        <w:t>g</w:t>
+      </w:r>
+      <w:r>
+        <w:t>it push -u origin master</w:t>
+      </w:r>
+    </w:p>
+    <w:p>
+      <w:pPr>
+        <w:pStyle w:val="a4"/>
+        <w:ind w:leftChars="0" w:left="1020" w:right="220"/>
+        <w:rPr>
+          <w:rFonts w:hint="eastAsia"/>
+        </w:rPr>
+      </w:pPr>
+      <w:r>
+        <w:drawing>
+          <wp:inline distT="0" distB="0" distL="0" distR="0" wp14:anchorId="297F9A5F" wp14:editId="26F33E3A">
+            <wp:extent cx="5731510" cy="188595"/>
+            <wp:effectExtent l="0" t="0" r="2540" b="1905"/>
+            <wp:docPr id="30" name="그림 30"/>
+            <wp:cNvGraphicFramePr>
+              <a:graphicFrameLocks xmlns:a="http://schemas.openxmlformats.org/drawingml/2006/main" noChangeAspect="1"/>
+            </wp:cNvGraphicFramePr>
+            <a:graphic xmlns:a="http://schemas.openxmlformats.org/drawingml/2006/main">
+              <a:graphicData uri="http://schemas.openxmlformats.org/drawingml/2006/picture">
+                <pic:pic xmlns:pic="http://schemas.openxmlformats.org/drawingml/2006/picture">
+                  <pic:nvPicPr>
+                    <pic:cNvPr id="1" name=""/>
+                    <pic:cNvPicPr/>
+                  </pic:nvPicPr>
+                  <pic:blipFill>
+                    <a:blip r:embed="rId36"/>
+                    <a:stretch>
+                      <a:fillRect/>
+                    </a:stretch>
+                  </pic:blipFill>
+                  <pic:spPr>
+                    <a:xfrm>
+                      <a:off x="0" y="0"/>
+                      <a:ext cx="5731510" cy="188595"/>
+                    </a:xfrm>
+                    <a:prstGeom prst="rect">
+                      <a:avLst/>
+                    </a:prstGeom>
+                  </pic:spPr>
+                </pic:pic>
+              </a:graphicData>
+            </a:graphic>
+          </wp:inline>
+        </w:drawing>
+      </w:r>
+    </w:p>
+    <w:p>
+      <w:pPr>
+        <w:pStyle w:val="a4"/>
+        <w:numPr>
+          <w:ilvl w:val="2"/>
+          <w:numId w:val="27"/>
+        </w:numPr>
+        <w:ind w:leftChars="0" w:right="220"/>
+      </w:pPr>
+      <w:r>
+        <w:t xml:space="preserve">git push </w:t>
+      </w:r>
+      <w:r>
+        <w:rPr>
+          <w:rFonts w:hint="eastAsia"/>
+        </w:rPr>
+        <w:t>명령어를 통해서 원격 저장소에 파일들을 저장할 수 있다.</w:t>
+      </w:r>
+      <w:r>
+        <w:t xml:space="preserve"> </w:t>
+      </w:r>
+      <w:r>
+        <w:rPr>
+          <w:rFonts w:hint="eastAsia"/>
+        </w:rPr>
+        <w:t xml:space="preserve">이 때 </w:t>
+      </w:r>
+      <w:r>
+        <w:t>origin</w:t>
+      </w:r>
+      <w:r>
+        <w:rPr>
+          <w:rFonts w:hint="eastAsia"/>
+        </w:rPr>
+        <w:t xml:space="preserve">은 원격 저장소의 주소이고 </w:t>
+      </w:r>
+      <w:r>
+        <w:t>master</w:t>
+      </w:r>
+      <w:r>
+        <w:rPr>
+          <w:rFonts w:hint="eastAsia"/>
+        </w:rPr>
+        <w:t xml:space="preserve">는 </w:t>
+      </w:r>
+      <w:r>
+        <w:t>branch</w:t>
+      </w:r>
+      <w:r>
+        <w:rPr>
+          <w:rFonts w:hint="eastAsia"/>
+        </w:rPr>
+        <w:t>를 뜻한다.</w:t>
+      </w:r>
+    </w:p>
+    <w:p>
+      <w:pPr>
+        <w:pStyle w:val="a4"/>
+        <w:numPr>
+          <w:ilvl w:val="2"/>
+          <w:numId w:val="27"/>
+        </w:numPr>
+        <w:ind w:leftChars="0" w:right="220"/>
+        <w:rPr>
+          <w:rFonts w:hint="eastAsia"/>
+        </w:rPr>
+      </w:pPr>
+      <w:r>
+        <w:rPr>
+          <w:rFonts w:hint="eastAsia"/>
+        </w:rPr>
+        <w:t>-</w:t>
+      </w:r>
+      <w:r>
+        <w:t xml:space="preserve">u </w:t>
+      </w:r>
+      <w:r>
+        <w:rPr>
+          <w:rFonts w:hint="eastAsia"/>
+        </w:rPr>
+        <w:t xml:space="preserve">옵션은 다음에 </w:t>
+      </w:r>
+      <w:r>
+        <w:t>push</w:t>
+      </w:r>
+      <w:r>
+        <w:rPr>
+          <w:rFonts w:hint="eastAsia"/>
+        </w:rPr>
+        <w:t xml:space="preserve">할 때 </w:t>
+      </w:r>
+      <w:r>
+        <w:t>origin master</w:t>
+      </w:r>
+      <w:r>
+        <w:rPr>
+          <w:rFonts w:hint="eastAsia"/>
+        </w:rPr>
+        <w:t>를 생략할 수 있게 해준다.</w:t>
+      </w:r>
+    </w:p>
+    <w:p>
+      <w:pPr>
+        <w:pStyle w:val="a4"/>
+        <w:numPr>
+          <w:ilvl w:val="1"/>
+          <w:numId w:val="27"/>
+        </w:numPr>
+        <w:ind w:leftChars="0" w:right="220"/>
+      </w:pPr>
+      <w:r>
+        <w:rPr>
+          <w:rFonts w:hint="eastAsia"/>
+        </w:rPr>
+        <w:t xml:space="preserve">성공적으로 </w:t>
+      </w:r>
+      <w:r>
+        <w:t>remote repository</w:t>
+      </w:r>
+      <w:r>
+        <w:rPr>
+          <w:rFonts w:hint="eastAsia"/>
+        </w:rPr>
+        <w:t xml:space="preserve">에 </w:t>
+      </w:r>
+      <w:r>
+        <w:t>push</w:t>
+      </w:r>
+      <w:r>
+        <w:rPr>
+          <w:rFonts w:hint="eastAsia"/>
+        </w:rPr>
+        <w:t>했다.</w:t>
+      </w:r>
+    </w:p>
+    <w:p>
+      <w:pPr>
+        <w:pStyle w:val="a4"/>
+        <w:ind w:leftChars="0" w:left="1020" w:right="220"/>
+      </w:pPr>
+      <w:r>
+        <w:drawing>
+          <wp:inline distT="0" distB="0" distL="0" distR="0" wp14:anchorId="6015F152" wp14:editId="2F990E0A">
+            <wp:extent cx="4631871" cy="2263079"/>
+            <wp:effectExtent l="0" t="0" r="0" b="4445"/>
+            <wp:docPr id="31" name="그림 31"/>
+            <wp:cNvGraphicFramePr>
+              <a:graphicFrameLocks xmlns:a="http://schemas.openxmlformats.org/drawingml/2006/main" noChangeAspect="1"/>
+            </wp:cNvGraphicFramePr>
+            <a:graphic xmlns:a="http://schemas.openxmlformats.org/drawingml/2006/main">
+              <a:graphicData uri="http://schemas.openxmlformats.org/drawingml/2006/picture">
+                <pic:pic xmlns:pic="http://schemas.openxmlformats.org/drawingml/2006/picture">
+                  <pic:nvPicPr>
+                    <pic:cNvPr id="1" name=""/>
+                    <pic:cNvPicPr/>
+                  </pic:nvPicPr>
+                  <pic:blipFill>
+                    <a:blip r:embed="rId37"/>
+                    <a:stretch>
+                      <a:fillRect/>
+                    </a:stretch>
+                  </pic:blipFill>
+                  <pic:spPr>
+                    <a:xfrm>
+                      <a:off x="0" y="0"/>
+                      <a:ext cx="4642560" cy="2268301"/>
+                    </a:xfrm>
+                    <a:prstGeom prst="rect">
+                      <a:avLst/>
+                    </a:prstGeom>
+                  </pic:spPr>
+                </pic:pic>
+              </a:graphicData>
+            </a:graphic>
+          </wp:inline>
+        </w:drawing>
+      </w:r>
+    </w:p>
+    <w:p>
+      <w:pPr>
+        <w:pStyle w:val="a4"/>
+        <w:ind w:leftChars="0" w:left="1020" w:right="220"/>
+        <w:rPr>
+          <w:rFonts w:hint="eastAsia"/>
+        </w:rPr>
+      </w:pPr>
+    </w:p>
+    <w:p>
+      <w:pPr>
+        <w:pStyle w:val="3"/>
+      </w:pPr>
+      <w:r>
+        <w:rPr>
+          <w:rFonts w:hint="eastAsia"/>
+        </w:rPr>
+        <w:t>G</w:t>
+      </w:r>
+      <w:r>
+        <w:t xml:space="preserve">it </w:t>
+      </w:r>
+      <w:r>
+        <w:rPr>
+          <w:rFonts w:hint="eastAsia"/>
+        </w:rPr>
+        <w:t>주소</w:t>
+      </w:r>
+    </w:p>
+    <w:p>
+      <w:pPr>
+        <w:ind w:left="220" w:right="220"/>
+      </w:pPr>
+    </w:p>
+    <w:p>
+      <w:pPr>
+        <w:ind w:left="220" w:right="220"/>
+        <w:rPr>
+          <w:rFonts w:hint="eastAsia"/>
+          <w:b/>
+          <w:bCs/>
+        </w:rPr>
+      </w:pPr>
+      <w:hyperlink r:id="rId38" w:history="1">
+        <w:r>
+          <w:rPr>
+            <w:rStyle w:val="a5"/>
+            <w:b/>
+            <w:bCs/>
+          </w:rPr>
+          <w:t>https://github.com/Sejon</w:t>
+        </w:r>
+        <w:r>
+          <w:rPr>
+            <w:rStyle w:val="a5"/>
+            <w:b/>
+            <w:bCs/>
+          </w:rPr>
+          <w:t>g</w:t>
+        </w:r>
+        <w:r>
+          <w:rPr>
+            <w:rStyle w:val="a5"/>
+            <w:b/>
+            <w:bCs/>
+          </w:rPr>
+          <w:t>-OSA/Server-temperature-management-system/tree/main</w:t>
+        </w:r>
+      </w:hyperlink>
     </w:p>
     <w:sectPr>
-      <w:headerReference w:type="even" r:id="rId10"/>
-      <w:headerReference w:type="default" r:id="rId11"/>
-      <w:footerReference w:type="even" r:id="rId12"/>
-      <w:footerReference w:type="default" r:id="rId13"/>
-      <w:headerReference w:type="first" r:id="rId14"/>
-      <w:footerReference w:type="first" r:id="rId15"/>
+      <w:headerReference w:type="even" r:id="rId39"/>
+      <w:headerReference w:type="default" r:id="rId40"/>
+      <w:footerReference w:type="even" r:id="rId41"/>
+      <w:footerReference w:type="default" r:id="rId42"/>
+      <w:headerReference w:type="first" r:id="rId43"/>
+      <w:footerReference w:type="first" r:id="rId44"/>
       <w:pgSz w:w="11906" w:h="16838"/>
       <w:pgMar w:top="1701" w:right="1440" w:bottom="1440" w:left="1440" w:header="851" w:footer="992" w:gutter="0"/>
       <w:cols w:space="425"/>
@@ -5562,7 +7853,7 @@
   <w:abstractNum w:abstractNumId="1" w15:restartNumberingAfterBreak="0">
     <w:nsid w:val="14F3529B"/>
     <w:multiLevelType w:val="hybridMultilevel"/>
-    <w:tmpl w:val="7EB0A3C2"/>
+    <w:tmpl w:val="F26833EE"/>
     <w:lvl w:ilvl="0" w:tplc="E84AE13A">
       <w:start w:val="1"/>
       <w:numFmt w:val="decimal"/>
@@ -6036,6 +8327,95 @@
     </w:lvl>
   </w:abstractNum>
   <w:abstractNum w:abstractNumId="6" w15:restartNumberingAfterBreak="0">
+    <w:nsid w:val="2DAE30BA"/>
+    <w:multiLevelType w:val="hybridMultilevel"/>
+    <w:tmpl w:val="0FE2CE48"/>
+    <w:lvl w:ilvl="0" w:tplc="6B2604B6">
+      <w:start w:val="1"/>
+      <w:numFmt w:val="decimal"/>
+      <w:lvlText w:val="%1."/>
+      <w:lvlJc w:val="left"/>
+      <w:pPr>
+        <w:ind w:left="580" w:hanging="360"/>
+      </w:pPr>
+      <w:rPr>
+        <w:rFonts w:hint="default"/>
+      </w:rPr>
+    </w:lvl>
+    <w:lvl w:ilvl="1" w:tplc="04090019">
+      <w:start w:val="1"/>
+      <w:numFmt w:val="upperLetter"/>
+      <w:lvlText w:val="%2."/>
+      <w:lvlJc w:val="left"/>
+      <w:pPr>
+        <w:ind w:left="1020" w:hanging="400"/>
+      </w:pPr>
+    </w:lvl>
+    <w:lvl w:ilvl="2" w:tplc="0409001B">
+      <w:start w:val="1"/>
+      <w:numFmt w:val="lowerRoman"/>
+      <w:lvlText w:val="%3."/>
+      <w:lvlJc w:val="right"/>
+      <w:pPr>
+        <w:ind w:left="1420" w:hanging="400"/>
+      </w:pPr>
+    </w:lvl>
+    <w:lvl w:ilvl="3" w:tplc="0409000F" w:tentative="1">
+      <w:start w:val="1"/>
+      <w:numFmt w:val="decimal"/>
+      <w:lvlText w:val="%4."/>
+      <w:lvlJc w:val="left"/>
+      <w:pPr>
+        <w:ind w:left="1820" w:hanging="400"/>
+      </w:pPr>
+    </w:lvl>
+    <w:lvl w:ilvl="4" w:tplc="04090019" w:tentative="1">
+      <w:start w:val="1"/>
+      <w:numFmt w:val="upperLetter"/>
+      <w:lvlText w:val="%5."/>
+      <w:lvlJc w:val="left"/>
+      <w:pPr>
+        <w:ind w:left="2220" w:hanging="400"/>
+      </w:pPr>
+    </w:lvl>
+    <w:lvl w:ilvl="5" w:tplc="0409001B" w:tentative="1">
+      <w:start w:val="1"/>
+      <w:numFmt w:val="lowerRoman"/>
+      <w:lvlText w:val="%6."/>
+      <w:lvlJc w:val="right"/>
+      <w:pPr>
+        <w:ind w:left="2620" w:hanging="400"/>
+      </w:pPr>
+    </w:lvl>
+    <w:lvl w:ilvl="6" w:tplc="0409000F" w:tentative="1">
+      <w:start w:val="1"/>
+      <w:numFmt w:val="decimal"/>
+      <w:lvlText w:val="%7."/>
+      <w:lvlJc w:val="left"/>
+      <w:pPr>
+        <w:ind w:left="3020" w:hanging="400"/>
+      </w:pPr>
+    </w:lvl>
+    <w:lvl w:ilvl="7" w:tplc="04090019" w:tentative="1">
+      <w:start w:val="1"/>
+      <w:numFmt w:val="upperLetter"/>
+      <w:lvlText w:val="%8."/>
+      <w:lvlJc w:val="left"/>
+      <w:pPr>
+        <w:ind w:left="3420" w:hanging="400"/>
+      </w:pPr>
+    </w:lvl>
+    <w:lvl w:ilvl="8" w:tplc="0409001B" w:tentative="1">
+      <w:start w:val="1"/>
+      <w:numFmt w:val="lowerRoman"/>
+      <w:lvlText w:val="%9."/>
+      <w:lvlJc w:val="right"/>
+      <w:pPr>
+        <w:ind w:left="3820" w:hanging="400"/>
+      </w:pPr>
+    </w:lvl>
+  </w:abstractNum>
+  <w:abstractNum w:abstractNumId="7" w15:restartNumberingAfterBreak="0">
     <w:nsid w:val="321B609E"/>
     <w:multiLevelType w:val="hybridMultilevel"/>
     <w:tmpl w:val="16401B7C"/>
@@ -6124,7 +8504,7 @@
       </w:pPr>
     </w:lvl>
   </w:abstractNum>
-  <w:abstractNum w:abstractNumId="7" w15:restartNumberingAfterBreak="0">
+  <w:abstractNum w:abstractNumId="8" w15:restartNumberingAfterBreak="0">
     <w:nsid w:val="33353621"/>
     <w:multiLevelType w:val="hybridMultilevel"/>
     <w:tmpl w:val="1B168DBE"/>
@@ -6219,7 +8599,7 @@
       </w:pPr>
     </w:lvl>
   </w:abstractNum>
-  <w:abstractNum w:abstractNumId="8" w15:restartNumberingAfterBreak="0">
+  <w:abstractNum w:abstractNumId="9" w15:restartNumberingAfterBreak="0">
     <w:nsid w:val="354727F4"/>
     <w:multiLevelType w:val="hybridMultilevel"/>
     <w:tmpl w:val="7DE4296E"/>
@@ -6308,7 +8688,185 @@
       </w:pPr>
     </w:lvl>
   </w:abstractNum>
-  <w:abstractNum w:abstractNumId="9" w15:restartNumberingAfterBreak="0">
+  <w:abstractNum w:abstractNumId="10" w15:restartNumberingAfterBreak="0">
+    <w:nsid w:val="39D7215B"/>
+    <w:multiLevelType w:val="hybridMultilevel"/>
+    <w:tmpl w:val="DCFC4046"/>
+    <w:lvl w:ilvl="0" w:tplc="EBAA9072">
+      <w:start w:val="1"/>
+      <w:numFmt w:val="upperLetter"/>
+      <w:lvlText w:val="%1."/>
+      <w:lvlJc w:val="left"/>
+      <w:pPr>
+        <w:ind w:left="940" w:hanging="360"/>
+      </w:pPr>
+      <w:rPr>
+        <w:rFonts w:hint="default"/>
+      </w:rPr>
+    </w:lvl>
+    <w:lvl w:ilvl="1" w:tplc="04090019" w:tentative="1">
+      <w:start w:val="1"/>
+      <w:numFmt w:val="upperLetter"/>
+      <w:lvlText w:val="%2."/>
+      <w:lvlJc w:val="left"/>
+      <w:pPr>
+        <w:ind w:left="1380" w:hanging="400"/>
+      </w:pPr>
+    </w:lvl>
+    <w:lvl w:ilvl="2" w:tplc="0409001B" w:tentative="1">
+      <w:start w:val="1"/>
+      <w:numFmt w:val="lowerRoman"/>
+      <w:lvlText w:val="%3."/>
+      <w:lvlJc w:val="right"/>
+      <w:pPr>
+        <w:ind w:left="1780" w:hanging="400"/>
+      </w:pPr>
+    </w:lvl>
+    <w:lvl w:ilvl="3" w:tplc="0409000F" w:tentative="1">
+      <w:start w:val="1"/>
+      <w:numFmt w:val="decimal"/>
+      <w:lvlText w:val="%4."/>
+      <w:lvlJc w:val="left"/>
+      <w:pPr>
+        <w:ind w:left="2180" w:hanging="400"/>
+      </w:pPr>
+    </w:lvl>
+    <w:lvl w:ilvl="4" w:tplc="04090019" w:tentative="1">
+      <w:start w:val="1"/>
+      <w:numFmt w:val="upperLetter"/>
+      <w:lvlText w:val="%5."/>
+      <w:lvlJc w:val="left"/>
+      <w:pPr>
+        <w:ind w:left="2580" w:hanging="400"/>
+      </w:pPr>
+    </w:lvl>
+    <w:lvl w:ilvl="5" w:tplc="0409001B" w:tentative="1">
+      <w:start w:val="1"/>
+      <w:numFmt w:val="lowerRoman"/>
+      <w:lvlText w:val="%6."/>
+      <w:lvlJc w:val="right"/>
+      <w:pPr>
+        <w:ind w:left="2980" w:hanging="400"/>
+      </w:pPr>
+    </w:lvl>
+    <w:lvl w:ilvl="6" w:tplc="0409000F" w:tentative="1">
+      <w:start w:val="1"/>
+      <w:numFmt w:val="decimal"/>
+      <w:lvlText w:val="%7."/>
+      <w:lvlJc w:val="left"/>
+      <w:pPr>
+        <w:ind w:left="3380" w:hanging="400"/>
+      </w:pPr>
+    </w:lvl>
+    <w:lvl w:ilvl="7" w:tplc="04090019" w:tentative="1">
+      <w:start w:val="1"/>
+      <w:numFmt w:val="upperLetter"/>
+      <w:lvlText w:val="%8."/>
+      <w:lvlJc w:val="left"/>
+      <w:pPr>
+        <w:ind w:left="3780" w:hanging="400"/>
+      </w:pPr>
+    </w:lvl>
+    <w:lvl w:ilvl="8" w:tplc="0409001B" w:tentative="1">
+      <w:start w:val="1"/>
+      <w:numFmt w:val="lowerRoman"/>
+      <w:lvlText w:val="%9."/>
+      <w:lvlJc w:val="right"/>
+      <w:pPr>
+        <w:ind w:left="4180" w:hanging="400"/>
+      </w:pPr>
+    </w:lvl>
+  </w:abstractNum>
+  <w:abstractNum w:abstractNumId="11" w15:restartNumberingAfterBreak="0">
+    <w:nsid w:val="409A21D8"/>
+    <w:multiLevelType w:val="hybridMultilevel"/>
+    <w:tmpl w:val="B50CFE62"/>
+    <w:lvl w:ilvl="0" w:tplc="24423CAA">
+      <w:start w:val="1"/>
+      <w:numFmt w:val="upperLetter"/>
+      <w:lvlText w:val="%1."/>
+      <w:lvlJc w:val="left"/>
+      <w:pPr>
+        <w:ind w:left="940" w:hanging="360"/>
+      </w:pPr>
+      <w:rPr>
+        <w:rFonts w:hint="default"/>
+      </w:rPr>
+    </w:lvl>
+    <w:lvl w:ilvl="1" w:tplc="04090019" w:tentative="1">
+      <w:start w:val="1"/>
+      <w:numFmt w:val="upperLetter"/>
+      <w:lvlText w:val="%2."/>
+      <w:lvlJc w:val="left"/>
+      <w:pPr>
+        <w:ind w:left="1380" w:hanging="400"/>
+      </w:pPr>
+    </w:lvl>
+    <w:lvl w:ilvl="2" w:tplc="0409001B" w:tentative="1">
+      <w:start w:val="1"/>
+      <w:numFmt w:val="lowerRoman"/>
+      <w:lvlText w:val="%3."/>
+      <w:lvlJc w:val="right"/>
+      <w:pPr>
+        <w:ind w:left="1780" w:hanging="400"/>
+      </w:pPr>
+    </w:lvl>
+    <w:lvl w:ilvl="3" w:tplc="0409000F" w:tentative="1">
+      <w:start w:val="1"/>
+      <w:numFmt w:val="decimal"/>
+      <w:lvlText w:val="%4."/>
+      <w:lvlJc w:val="left"/>
+      <w:pPr>
+        <w:ind w:left="2180" w:hanging="400"/>
+      </w:pPr>
+    </w:lvl>
+    <w:lvl w:ilvl="4" w:tplc="04090019" w:tentative="1">
+      <w:start w:val="1"/>
+      <w:numFmt w:val="upperLetter"/>
+      <w:lvlText w:val="%5."/>
+      <w:lvlJc w:val="left"/>
+      <w:pPr>
+        <w:ind w:left="2580" w:hanging="400"/>
+      </w:pPr>
+    </w:lvl>
+    <w:lvl w:ilvl="5" w:tplc="0409001B" w:tentative="1">
+      <w:start w:val="1"/>
+      <w:numFmt w:val="lowerRoman"/>
+      <w:lvlText w:val="%6."/>
+      <w:lvlJc w:val="right"/>
+      <w:pPr>
+        <w:ind w:left="2980" w:hanging="400"/>
+      </w:pPr>
+    </w:lvl>
+    <w:lvl w:ilvl="6" w:tplc="0409000F" w:tentative="1">
+      <w:start w:val="1"/>
+      <w:numFmt w:val="decimal"/>
+      <w:lvlText w:val="%7."/>
+      <w:lvlJc w:val="left"/>
+      <w:pPr>
+        <w:ind w:left="3380" w:hanging="400"/>
+      </w:pPr>
+    </w:lvl>
+    <w:lvl w:ilvl="7" w:tplc="04090019" w:tentative="1">
+      <w:start w:val="1"/>
+      <w:numFmt w:val="upperLetter"/>
+      <w:lvlText w:val="%8."/>
+      <w:lvlJc w:val="left"/>
+      <w:pPr>
+        <w:ind w:left="3780" w:hanging="400"/>
+      </w:pPr>
+    </w:lvl>
+    <w:lvl w:ilvl="8" w:tplc="0409001B" w:tentative="1">
+      <w:start w:val="1"/>
+      <w:numFmt w:val="lowerRoman"/>
+      <w:lvlText w:val="%9."/>
+      <w:lvlJc w:val="right"/>
+      <w:pPr>
+        <w:ind w:left="4180" w:hanging="400"/>
+      </w:pPr>
+    </w:lvl>
+  </w:abstractNum>
+  <w:abstractNum w:abstractNumId="12" w15:restartNumberingAfterBreak="0">
     <w:nsid w:val="49213D98"/>
     <w:multiLevelType w:val="hybridMultilevel"/>
     <w:tmpl w:val="73621A22"/>
@@ -6421,7 +8979,7 @@
       </w:rPr>
     </w:lvl>
   </w:abstractNum>
-  <w:abstractNum w:abstractNumId="10" w15:restartNumberingAfterBreak="0">
+  <w:abstractNum w:abstractNumId="13" w15:restartNumberingAfterBreak="0">
     <w:nsid w:val="49546805"/>
     <w:multiLevelType w:val="hybridMultilevel"/>
     <w:tmpl w:val="5D502F46"/>
@@ -6446,7 +9004,7 @@
         <w:ind w:left="1020" w:hanging="400"/>
       </w:pPr>
     </w:lvl>
-    <w:lvl w:ilvl="2" w:tplc="0409001B" w:tentative="1">
+    <w:lvl w:ilvl="2" w:tplc="0409001B">
       <w:start w:val="1"/>
       <w:numFmt w:val="lowerRoman"/>
       <w:lvlText w:val="%3."/>
@@ -6510,7 +9068,7 @@
       </w:pPr>
     </w:lvl>
   </w:abstractNum>
-  <w:abstractNum w:abstractNumId="11" w15:restartNumberingAfterBreak="0">
+  <w:abstractNum w:abstractNumId="14" w15:restartNumberingAfterBreak="0">
     <w:nsid w:val="49D47F1A"/>
     <w:multiLevelType w:val="hybridMultilevel"/>
     <w:tmpl w:val="B75833AA"/>
@@ -6600,7 +9158,7 @@
       </w:pPr>
     </w:lvl>
   </w:abstractNum>
-  <w:abstractNum w:abstractNumId="12" w15:restartNumberingAfterBreak="0">
+  <w:abstractNum w:abstractNumId="15" w15:restartNumberingAfterBreak="0">
     <w:nsid w:val="501C1ACE"/>
     <w:multiLevelType w:val="hybridMultilevel"/>
     <w:tmpl w:val="E2B82E82"/>
@@ -6714,7 +9272,7 @@
       </w:rPr>
     </w:lvl>
   </w:abstractNum>
-  <w:abstractNum w:abstractNumId="13" w15:restartNumberingAfterBreak="0">
+  <w:abstractNum w:abstractNumId="16" w15:restartNumberingAfterBreak="0">
     <w:nsid w:val="58395A66"/>
     <w:multiLevelType w:val="hybridMultilevel"/>
     <w:tmpl w:val="1B168DBE"/>
@@ -6809,7 +9367,96 @@
       </w:pPr>
     </w:lvl>
   </w:abstractNum>
-  <w:abstractNum w:abstractNumId="14" w15:restartNumberingAfterBreak="0">
+  <w:abstractNum w:abstractNumId="17" w15:restartNumberingAfterBreak="0">
+    <w:nsid w:val="5E911D44"/>
+    <w:multiLevelType w:val="hybridMultilevel"/>
+    <w:tmpl w:val="46E08C62"/>
+    <w:lvl w:ilvl="0" w:tplc="FE2204F4">
+      <w:start w:val="1"/>
+      <w:numFmt w:val="upperLetter"/>
+      <w:lvlText w:val="%1."/>
+      <w:lvlJc w:val="left"/>
+      <w:pPr>
+        <w:ind w:left="940" w:hanging="360"/>
+      </w:pPr>
+      <w:rPr>
+        <w:rFonts w:hint="default"/>
+      </w:rPr>
+    </w:lvl>
+    <w:lvl w:ilvl="1" w:tplc="04090019" w:tentative="1">
+      <w:start w:val="1"/>
+      <w:numFmt w:val="upperLetter"/>
+      <w:lvlText w:val="%2."/>
+      <w:lvlJc w:val="left"/>
+      <w:pPr>
+        <w:ind w:left="1380" w:hanging="400"/>
+      </w:pPr>
+    </w:lvl>
+    <w:lvl w:ilvl="2" w:tplc="0409001B" w:tentative="1">
+      <w:start w:val="1"/>
+      <w:numFmt w:val="lowerRoman"/>
+      <w:lvlText w:val="%3."/>
+      <w:lvlJc w:val="right"/>
+      <w:pPr>
+        <w:ind w:left="1780" w:hanging="400"/>
+      </w:pPr>
+    </w:lvl>
+    <w:lvl w:ilvl="3" w:tplc="0409000F" w:tentative="1">
+      <w:start w:val="1"/>
+      <w:numFmt w:val="decimal"/>
+      <w:lvlText w:val="%4."/>
+      <w:lvlJc w:val="left"/>
+      <w:pPr>
+        <w:ind w:left="2180" w:hanging="400"/>
+      </w:pPr>
+    </w:lvl>
+    <w:lvl w:ilvl="4" w:tplc="04090019" w:tentative="1">
+      <w:start w:val="1"/>
+      <w:numFmt w:val="upperLetter"/>
+      <w:lvlText w:val="%5."/>
+      <w:lvlJc w:val="left"/>
+      <w:pPr>
+        <w:ind w:left="2580" w:hanging="400"/>
+      </w:pPr>
+    </w:lvl>
+    <w:lvl w:ilvl="5" w:tplc="0409001B" w:tentative="1">
+      <w:start w:val="1"/>
+      <w:numFmt w:val="lowerRoman"/>
+      <w:lvlText w:val="%6."/>
+      <w:lvlJc w:val="right"/>
+      <w:pPr>
+        <w:ind w:left="2980" w:hanging="400"/>
+      </w:pPr>
+    </w:lvl>
+    <w:lvl w:ilvl="6" w:tplc="0409000F" w:tentative="1">
+      <w:start w:val="1"/>
+      <w:numFmt w:val="decimal"/>
+      <w:lvlText w:val="%7."/>
+      <w:lvlJc w:val="left"/>
+      <w:pPr>
+        <w:ind w:left="3380" w:hanging="400"/>
+      </w:pPr>
+    </w:lvl>
+    <w:lvl w:ilvl="7" w:tplc="04090019" w:tentative="1">
+      <w:start w:val="1"/>
+      <w:numFmt w:val="upperLetter"/>
+      <w:lvlText w:val="%8."/>
+      <w:lvlJc w:val="left"/>
+      <w:pPr>
+        <w:ind w:left="3780" w:hanging="400"/>
+      </w:pPr>
+    </w:lvl>
+    <w:lvl w:ilvl="8" w:tplc="0409001B" w:tentative="1">
+      <w:start w:val="1"/>
+      <w:numFmt w:val="lowerRoman"/>
+      <w:lvlText w:val="%9."/>
+      <w:lvlJc w:val="right"/>
+      <w:pPr>
+        <w:ind w:left="4180" w:hanging="400"/>
+      </w:pPr>
+    </w:lvl>
+  </w:abstractNum>
+  <w:abstractNum w:abstractNumId="18" w15:restartNumberingAfterBreak="0">
     <w:nsid w:val="66C27BC6"/>
     <w:multiLevelType w:val="hybridMultilevel"/>
     <w:tmpl w:val="1B168DBE"/>
@@ -6904,7 +9551,7 @@
       </w:pPr>
     </w:lvl>
   </w:abstractNum>
-  <w:abstractNum w:abstractNumId="15" w15:restartNumberingAfterBreak="0">
+  <w:abstractNum w:abstractNumId="19" w15:restartNumberingAfterBreak="0">
     <w:nsid w:val="6B78176C"/>
     <w:multiLevelType w:val="hybridMultilevel"/>
     <w:tmpl w:val="658054F4"/>
@@ -7017,7 +9664,7 @@
       </w:rPr>
     </w:lvl>
   </w:abstractNum>
-  <w:abstractNum w:abstractNumId="16" w15:restartNumberingAfterBreak="0">
+  <w:abstractNum w:abstractNumId="20" w15:restartNumberingAfterBreak="0">
     <w:nsid w:val="73850755"/>
     <w:multiLevelType w:val="hybridMultilevel"/>
     <w:tmpl w:val="19DA2008"/>
@@ -7106,7 +9753,96 @@
       </w:pPr>
     </w:lvl>
   </w:abstractNum>
-  <w:abstractNum w:abstractNumId="17" w15:restartNumberingAfterBreak="0">
+  <w:abstractNum w:abstractNumId="21" w15:restartNumberingAfterBreak="0">
+    <w:nsid w:val="7B8E592A"/>
+    <w:multiLevelType w:val="hybridMultilevel"/>
+    <w:tmpl w:val="A33E0D46"/>
+    <w:lvl w:ilvl="0" w:tplc="CCD6A280">
+      <w:start w:val="1"/>
+      <w:numFmt w:val="upperLetter"/>
+      <w:lvlText w:val="%1."/>
+      <w:lvlJc w:val="left"/>
+      <w:pPr>
+        <w:ind w:left="940" w:hanging="360"/>
+      </w:pPr>
+      <w:rPr>
+        <w:rFonts w:hint="default"/>
+      </w:rPr>
+    </w:lvl>
+    <w:lvl w:ilvl="1" w:tplc="04090019" w:tentative="1">
+      <w:start w:val="1"/>
+      <w:numFmt w:val="upperLetter"/>
+      <w:lvlText w:val="%2."/>
+      <w:lvlJc w:val="left"/>
+      <w:pPr>
+        <w:ind w:left="1380" w:hanging="400"/>
+      </w:pPr>
+    </w:lvl>
+    <w:lvl w:ilvl="2" w:tplc="0409001B" w:tentative="1">
+      <w:start w:val="1"/>
+      <w:numFmt w:val="lowerRoman"/>
+      <w:lvlText w:val="%3."/>
+      <w:lvlJc w:val="right"/>
+      <w:pPr>
+        <w:ind w:left="1780" w:hanging="400"/>
+      </w:pPr>
+    </w:lvl>
+    <w:lvl w:ilvl="3" w:tplc="0409000F" w:tentative="1">
+      <w:start w:val="1"/>
+      <w:numFmt w:val="decimal"/>
+      <w:lvlText w:val="%4."/>
+      <w:lvlJc w:val="left"/>
+      <w:pPr>
+        <w:ind w:left="2180" w:hanging="400"/>
+      </w:pPr>
+    </w:lvl>
+    <w:lvl w:ilvl="4" w:tplc="04090019" w:tentative="1">
+      <w:start w:val="1"/>
+      <w:numFmt w:val="upperLetter"/>
+      <w:lvlText w:val="%5."/>
+      <w:lvlJc w:val="left"/>
+      <w:pPr>
+        <w:ind w:left="2580" w:hanging="400"/>
+      </w:pPr>
+    </w:lvl>
+    <w:lvl w:ilvl="5" w:tplc="0409001B" w:tentative="1">
+      <w:start w:val="1"/>
+      <w:numFmt w:val="lowerRoman"/>
+      <w:lvlText w:val="%6."/>
+      <w:lvlJc w:val="right"/>
+      <w:pPr>
+        <w:ind w:left="2980" w:hanging="400"/>
+      </w:pPr>
+    </w:lvl>
+    <w:lvl w:ilvl="6" w:tplc="0409000F" w:tentative="1">
+      <w:start w:val="1"/>
+      <w:numFmt w:val="decimal"/>
+      <w:lvlText w:val="%7."/>
+      <w:lvlJc w:val="left"/>
+      <w:pPr>
+        <w:ind w:left="3380" w:hanging="400"/>
+      </w:pPr>
+    </w:lvl>
+    <w:lvl w:ilvl="7" w:tplc="04090019" w:tentative="1">
+      <w:start w:val="1"/>
+      <w:numFmt w:val="upperLetter"/>
+      <w:lvlText w:val="%8."/>
+      <w:lvlJc w:val="left"/>
+      <w:pPr>
+        <w:ind w:left="3780" w:hanging="400"/>
+      </w:pPr>
+    </w:lvl>
+    <w:lvl w:ilvl="8" w:tplc="0409001B" w:tentative="1">
+      <w:start w:val="1"/>
+      <w:numFmt w:val="lowerRoman"/>
+      <w:lvlText w:val="%9."/>
+      <w:lvlJc w:val="right"/>
+      <w:pPr>
+        <w:ind w:left="4180" w:hanging="400"/>
+      </w:pPr>
+    </w:lvl>
+  </w:abstractNum>
+  <w:abstractNum w:abstractNumId="22" w15:restartNumberingAfterBreak="0">
     <w:nsid w:val="7C6D3EC3"/>
     <w:multiLevelType w:val="hybridMultilevel"/>
     <w:tmpl w:val="C9CAE834"/>
@@ -7196,19 +9932,19 @@
     </w:lvl>
   </w:abstractNum>
   <w:num w:numId="1">
-    <w:abstractNumId w:val="11"/>
+    <w:abstractNumId w:val="14"/>
   </w:num>
   <w:num w:numId="2">
     <w:abstractNumId w:val="1"/>
   </w:num>
   <w:num w:numId="3">
-    <w:abstractNumId w:val="12"/>
+    <w:abstractNumId w:val="15"/>
   </w:num>
   <w:num w:numId="4">
     <w:abstractNumId w:val="2"/>
   </w:num>
   <w:num w:numId="5">
-    <w:abstractNumId w:val="8"/>
+    <w:abstractNumId w:val="9"/>
   </w:num>
   <w:num w:numId="6">
     <w:abstractNumId w:val="1"/>
@@ -7217,13 +9953,13 @@
     </w:lvlOverride>
   </w:num>
   <w:num w:numId="7">
-    <w:abstractNumId w:val="14"/>
+    <w:abstractNumId w:val="18"/>
   </w:num>
   <w:num w:numId="8">
-    <w:abstractNumId w:val="13"/>
+    <w:abstractNumId w:val="16"/>
   </w:num>
   <w:num w:numId="9">
-    <w:abstractNumId w:val="7"/>
+    <w:abstractNumId w:val="8"/>
   </w:num>
   <w:num w:numId="10">
     <w:abstractNumId w:val="1"/>
@@ -7262,13 +9998,13 @@
     </w:lvlOverride>
   </w:num>
   <w:num w:numId="17">
-    <w:abstractNumId w:val="6"/>
+    <w:abstractNumId w:val="7"/>
   </w:num>
   <w:num w:numId="18">
-    <w:abstractNumId w:val="15"/>
+    <w:abstractNumId w:val="19"/>
   </w:num>
   <w:num w:numId="19">
-    <w:abstractNumId w:val="9"/>
+    <w:abstractNumId w:val="12"/>
   </w:num>
   <w:num w:numId="20">
     <w:abstractNumId w:val="1"/>
@@ -7283,19 +10019,40 @@
     </w:lvlOverride>
   </w:num>
   <w:num w:numId="22">
-    <w:abstractNumId w:val="17"/>
+    <w:abstractNumId w:val="22"/>
   </w:num>
   <w:num w:numId="23">
-    <w:abstractNumId w:val="16"/>
+    <w:abstractNumId w:val="20"/>
   </w:num>
   <w:num w:numId="24">
-    <w:abstractNumId w:val="10"/>
+    <w:abstractNumId w:val="13"/>
   </w:num>
   <w:num w:numId="25">
     <w:abstractNumId w:val="4"/>
   </w:num>
   <w:num w:numId="26">
     <w:abstractNumId w:val="0"/>
+  </w:num>
+  <w:num w:numId="27">
+    <w:abstractNumId w:val="6"/>
+  </w:num>
+  <w:num w:numId="28">
+    <w:abstractNumId w:val="10"/>
+  </w:num>
+  <w:num w:numId="29">
+    <w:abstractNumId w:val="11"/>
+  </w:num>
+  <w:num w:numId="30">
+    <w:abstractNumId w:val="17"/>
+  </w:num>
+  <w:num w:numId="31">
+    <w:abstractNumId w:val="21"/>
+  </w:num>
+  <w:num w:numId="32">
+    <w:abstractNumId w:val="14"/>
+    <w:lvlOverride w:ilvl="0">
+      <w:startOverride w:val="1"/>
+    </w:lvlOverride>
   </w:num>
 </w:numbering>
 </file>

</xml_diff>